<commit_message>
modif file linear search 14 no 2
</commit_message>
<xml_diff>
--- a/Pt 9/Jobsheet 9 - Hikmah Aldrin Abdillah_2341720049_TI-1F.docx
+++ b/Pt 9/Jobsheet 9 - Hikmah Aldrin Abdillah_2341720049_TI-1F.docx
@@ -10668,15 +10668,13 @@
           <w:sz w:val="24"/>
           <w:szCs w:val="24"/>
         </w:rPr>
-        <w:t>2.4 Percobaan 4: Sorting</w:t>
-      </w:r>
-    </w:p>
-    <w:p>
-      <w:pPr>
-        <w:rPr>
-          <w:rFonts w:ascii="Times New Roman" w:hAnsi="Times New Roman" w:cs="Times New Roman"/>
-          <w:b/>
-          <w:bCs/>
+        <w:t>2.4 Percobaan 4: Searching</w:t>
+      </w:r>
+    </w:p>
+    <w:p>
+      <w:pPr>
+        <w:rPr>
+          <w:rFonts w:ascii="Times New Roman" w:hAnsi="Times New Roman" w:cs="Times New Roman"/>
           <w:sz w:val="24"/>
           <w:szCs w:val="24"/>
         </w:rPr>
@@ -10687,10 +10685,10 @@
         </w:rPr>
         <w:lastRenderedPageBreak/>
         <w:drawing>
-          <wp:inline distT="0" distB="0" distL="0" distR="0" wp14:anchorId="630494C2" wp14:editId="577A73A2">
+          <wp:inline distT="0" distB="0" distL="0" distR="0" wp14:anchorId="67ECFA06" wp14:editId="43BDA7E9">
             <wp:extent cx="5731510" cy="3222625"/>
             <wp:effectExtent l="0" t="0" r="2540" b="0"/>
-            <wp:docPr id="17" name="Picture 17"/>
+            <wp:docPr id="23" name="Picture 23"/>
             <wp:cNvGraphicFramePr>
               <a:graphicFrameLocks xmlns:a="http://schemas.openxmlformats.org/drawingml/2006/main" noChangeAspect="1"/>
             </wp:cNvGraphicFramePr>
@@ -10727,17 +10725,13 @@
       <w:pPr>
         <w:rPr>
           <w:rFonts w:ascii="Times New Roman" w:hAnsi="Times New Roman" w:cs="Times New Roman"/>
-          <w:b/>
-          <w:bCs/>
-          <w:sz w:val="24"/>
-          <w:szCs w:val="24"/>
-        </w:rPr>
-      </w:pPr>
-      <w:r>
-        <w:rPr>
-          <w:rFonts w:ascii="Times New Roman" w:hAnsi="Times New Roman" w:cs="Times New Roman"/>
-          <w:b/>
-          <w:bCs/>
+          <w:sz w:val="24"/>
+          <w:szCs w:val="24"/>
+        </w:rPr>
+      </w:pPr>
+      <w:r>
+        <w:rPr>
+          <w:rFonts w:ascii="Times New Roman" w:hAnsi="Times New Roman" w:cs="Times New Roman"/>
           <w:sz w:val="24"/>
           <w:szCs w:val="24"/>
         </w:rPr>
@@ -10758,2462 +10752,75 @@
           <w:sz w:val="24"/>
           <w:szCs w:val="24"/>
         </w:rPr>
-        <w:t>1. Modifikasi program pada percobaan 4 di atas, sehingga urutannya mengecil (descending).</w:t>
-      </w:r>
-    </w:p>
-    <w:p>
-      <w:pPr>
-        <w:shd w:val="clear" w:color="auto" w:fill="27212E"/>
-        <w:spacing w:after="0" w:line="300" w:lineRule="atLeast"/>
-        <w:rPr>
-          <w:rFonts w:ascii="Fira Code" w:eastAsia="Times New Roman" w:hAnsi="Fira Code" w:cs="Fira Code"/>
-          <w:color w:val="FFFFFF"/>
-          <w:sz w:val="23"/>
-          <w:szCs w:val="23"/>
-          <w:lang w:eastAsia="en-ID"/>
-        </w:rPr>
-      </w:pPr>
-      <w:r>
-        <w:rPr>
-          <w:rFonts w:ascii="Fira Code" w:eastAsia="Times New Roman" w:hAnsi="Fira Code" w:cs="Fira Code"/>
-          <w:color w:val="B4ABBE"/>
-          <w:sz w:val="23"/>
-          <w:szCs w:val="23"/>
-          <w:lang w:eastAsia="en-ID"/>
-        </w:rPr>
-        <w:t>/**</w:t>
-      </w:r>
-    </w:p>
-    <w:p>
-      <w:pPr>
-        <w:shd w:val="clear" w:color="auto" w:fill="27212E"/>
-        <w:spacing w:after="0" w:line="300" w:lineRule="atLeast"/>
-        <w:rPr>
-          <w:rFonts w:ascii="Fira Code" w:eastAsia="Times New Roman" w:hAnsi="Fira Code" w:cs="Fira Code"/>
-          <w:color w:val="FFFFFF"/>
-          <w:sz w:val="23"/>
-          <w:szCs w:val="23"/>
-          <w:lang w:eastAsia="en-ID"/>
-        </w:rPr>
-      </w:pPr>
-      <w:r>
-        <w:rPr>
-          <w:rFonts w:ascii="Fira Code" w:eastAsia="Times New Roman" w:hAnsi="Fira Code" w:cs="Fira Code"/>
-          <w:color w:val="B4ABBE"/>
-          <w:sz w:val="23"/>
-          <w:szCs w:val="23"/>
-          <w:lang w:eastAsia="en-ID"/>
-        </w:rPr>
-        <w:t> * BubbleSortExample14</w:t>
-      </w:r>
-    </w:p>
-    <w:p>
-      <w:pPr>
-        <w:shd w:val="clear" w:color="auto" w:fill="27212E"/>
-        <w:spacing w:after="0" w:line="300" w:lineRule="atLeast"/>
-        <w:rPr>
-          <w:rFonts w:ascii="Fira Code" w:eastAsia="Times New Roman" w:hAnsi="Fira Code" w:cs="Fira Code"/>
-          <w:color w:val="FFFFFF"/>
-          <w:sz w:val="23"/>
-          <w:szCs w:val="23"/>
-          <w:lang w:eastAsia="en-ID"/>
-        </w:rPr>
-      </w:pPr>
-      <w:r>
-        <w:rPr>
-          <w:rFonts w:ascii="Fira Code" w:eastAsia="Times New Roman" w:hAnsi="Fira Code" w:cs="Fira Code"/>
-          <w:color w:val="B4ABBE"/>
-          <w:sz w:val="23"/>
-          <w:szCs w:val="23"/>
-          <w:lang w:eastAsia="en-ID"/>
-        </w:rPr>
-        <w:t> */</w:t>
-      </w:r>
-    </w:p>
-    <w:p>
-      <w:pPr>
-        <w:shd w:val="clear" w:color="auto" w:fill="27212E"/>
-        <w:spacing w:after="0" w:line="300" w:lineRule="atLeast"/>
-        <w:rPr>
-          <w:rFonts w:ascii="Fira Code" w:eastAsia="Times New Roman" w:hAnsi="Fira Code" w:cs="Fira Code"/>
-          <w:color w:val="FFFFFF"/>
-          <w:sz w:val="23"/>
-          <w:szCs w:val="23"/>
-          <w:lang w:eastAsia="en-ID"/>
-        </w:rPr>
-      </w:pPr>
-      <w:r>
-        <w:rPr>
-          <w:rFonts w:ascii="Fira Code" w:eastAsia="Times New Roman" w:hAnsi="Fira Code" w:cs="Fira Code"/>
-          <w:color w:val="1ED3EC"/>
-          <w:sz w:val="23"/>
-          <w:szCs w:val="23"/>
-          <w:lang w:eastAsia="en-ID"/>
-        </w:rPr>
-        <w:t>public</w:t>
-      </w:r>
-      <w:r>
-        <w:rPr>
-          <w:rFonts w:ascii="Fira Code" w:eastAsia="Times New Roman" w:hAnsi="Fira Code" w:cs="Fira Code"/>
-          <w:color w:val="FFFFFF"/>
-          <w:sz w:val="23"/>
-          <w:szCs w:val="23"/>
-          <w:lang w:eastAsia="en-ID"/>
-        </w:rPr>
-        <w:t xml:space="preserve"> </w:t>
-      </w:r>
-      <w:r>
-        <w:rPr>
-          <w:rFonts w:ascii="Fira Code" w:eastAsia="Times New Roman" w:hAnsi="Fira Code" w:cs="Fira Code"/>
-          <w:color w:val="1ED3EC"/>
-          <w:sz w:val="23"/>
-          <w:szCs w:val="23"/>
-          <w:lang w:eastAsia="en-ID"/>
-        </w:rPr>
-        <w:t>class</w:t>
-      </w:r>
-      <w:r>
-        <w:rPr>
-          <w:rFonts w:ascii="Fira Code" w:eastAsia="Times New Roman" w:hAnsi="Fira Code" w:cs="Fira Code"/>
-          <w:color w:val="FFFFFF"/>
-          <w:sz w:val="23"/>
-          <w:szCs w:val="23"/>
-          <w:lang w:eastAsia="en-ID"/>
-        </w:rPr>
-        <w:t xml:space="preserve"> BubbleSortExample14 </w:t>
-      </w:r>
-      <w:r>
-        <w:rPr>
-          <w:rFonts w:ascii="Fira Code" w:eastAsia="Times New Roman" w:hAnsi="Fira Code" w:cs="Fira Code"/>
-          <w:color w:val="B4A8C8"/>
-          <w:sz w:val="23"/>
-          <w:szCs w:val="23"/>
-          <w:lang w:eastAsia="en-ID"/>
-        </w:rPr>
-        <w:t>{</w:t>
-      </w:r>
-    </w:p>
-    <w:p>
-      <w:pPr>
-        <w:shd w:val="clear" w:color="auto" w:fill="27212E"/>
-        <w:spacing w:after="0" w:line="300" w:lineRule="atLeast"/>
-        <w:rPr>
-          <w:rFonts w:ascii="Fira Code" w:eastAsia="Times New Roman" w:hAnsi="Fira Code" w:cs="Fira Code"/>
-          <w:color w:val="FFFFFF"/>
-          <w:sz w:val="23"/>
-          <w:szCs w:val="23"/>
-          <w:lang w:eastAsia="en-ID"/>
-        </w:rPr>
-      </w:pPr>
-    </w:p>
-    <w:p>
-      <w:pPr>
-        <w:shd w:val="clear" w:color="auto" w:fill="27212E"/>
-        <w:spacing w:after="0" w:line="300" w:lineRule="atLeast"/>
-        <w:rPr>
-          <w:rFonts w:ascii="Fira Code" w:eastAsia="Times New Roman" w:hAnsi="Fira Code" w:cs="Fira Code"/>
-          <w:color w:val="FFFFFF"/>
-          <w:sz w:val="23"/>
-          <w:szCs w:val="23"/>
-          <w:lang w:eastAsia="en-ID"/>
-        </w:rPr>
-      </w:pPr>
-      <w:r>
-        <w:rPr>
-          <w:rFonts w:ascii="Fira Code" w:eastAsia="Times New Roman" w:hAnsi="Fira Code" w:cs="Fira Code"/>
-          <w:color w:val="FFFFFF"/>
-          <w:sz w:val="23"/>
-          <w:szCs w:val="23"/>
-          <w:lang w:eastAsia="en-ID"/>
-        </w:rPr>
-        <w:t xml:space="preserve">  </w:t>
-      </w:r>
-      <w:r>
-        <w:rPr>
-          <w:rFonts w:ascii="Fira Code" w:eastAsia="Times New Roman" w:hAnsi="Fira Code" w:cs="Fira Code"/>
-          <w:color w:val="1ED3EC"/>
-          <w:sz w:val="23"/>
-          <w:szCs w:val="23"/>
-          <w:lang w:eastAsia="en-ID"/>
-        </w:rPr>
-        <w:t>public</w:t>
-      </w:r>
-      <w:r>
-        <w:rPr>
-          <w:rFonts w:ascii="Fira Code" w:eastAsia="Times New Roman" w:hAnsi="Fira Code" w:cs="Fira Code"/>
-          <w:color w:val="FFFFFF"/>
-          <w:sz w:val="23"/>
-          <w:szCs w:val="23"/>
-          <w:lang w:eastAsia="en-ID"/>
-        </w:rPr>
-        <w:t xml:space="preserve"> </w:t>
-      </w:r>
-      <w:r>
-        <w:rPr>
-          <w:rFonts w:ascii="Fira Code" w:eastAsia="Times New Roman" w:hAnsi="Fira Code" w:cs="Fira Code"/>
-          <w:color w:val="1ED3EC"/>
-          <w:sz w:val="23"/>
-          <w:szCs w:val="23"/>
-          <w:lang w:eastAsia="en-ID"/>
-        </w:rPr>
-        <w:t>static</w:t>
-      </w:r>
-      <w:r>
-        <w:rPr>
-          <w:rFonts w:ascii="Fira Code" w:eastAsia="Times New Roman" w:hAnsi="Fira Code" w:cs="Fira Code"/>
-          <w:color w:val="FFFFFF"/>
-          <w:sz w:val="23"/>
-          <w:szCs w:val="23"/>
-          <w:lang w:eastAsia="en-ID"/>
-        </w:rPr>
-        <w:t xml:space="preserve"> </w:t>
-      </w:r>
-      <w:r>
-        <w:rPr>
-          <w:rFonts w:ascii="Fira Code" w:eastAsia="Times New Roman" w:hAnsi="Fira Code" w:cs="Fira Code"/>
-          <w:color w:val="D887F5"/>
-          <w:sz w:val="23"/>
-          <w:szCs w:val="23"/>
-          <w:lang w:eastAsia="en-ID"/>
-        </w:rPr>
-        <w:t>void</w:t>
-      </w:r>
-      <w:r>
-        <w:rPr>
-          <w:rFonts w:ascii="Fira Code" w:eastAsia="Times New Roman" w:hAnsi="Fira Code" w:cs="Fira Code"/>
-          <w:color w:val="FFFFFF"/>
-          <w:sz w:val="23"/>
-          <w:szCs w:val="23"/>
-          <w:lang w:eastAsia="en-ID"/>
-        </w:rPr>
-        <w:t xml:space="preserve"> </w:t>
-      </w:r>
-      <w:r>
-        <w:rPr>
-          <w:rFonts w:ascii="Fira Code" w:eastAsia="Times New Roman" w:hAnsi="Fira Code" w:cs="Fira Code"/>
-          <w:color w:val="FF52BF"/>
-          <w:sz w:val="23"/>
-          <w:szCs w:val="23"/>
-          <w:lang w:eastAsia="en-ID"/>
-        </w:rPr>
-        <w:t>main</w:t>
-      </w:r>
-      <w:r>
-        <w:rPr>
-          <w:rFonts w:ascii="Fira Code" w:eastAsia="Times New Roman" w:hAnsi="Fira Code" w:cs="Fira Code"/>
-          <w:color w:val="B4A8C8"/>
-          <w:sz w:val="23"/>
-          <w:szCs w:val="23"/>
-          <w:lang w:eastAsia="en-ID"/>
-        </w:rPr>
-        <w:t>(</w:t>
-      </w:r>
-      <w:r>
-        <w:rPr>
-          <w:rFonts w:ascii="Fira Code" w:eastAsia="Times New Roman" w:hAnsi="Fira Code" w:cs="Fira Code"/>
-          <w:color w:val="D887F5"/>
-          <w:sz w:val="23"/>
-          <w:szCs w:val="23"/>
-          <w:lang w:eastAsia="en-ID"/>
-        </w:rPr>
-        <w:t>String</w:t>
-      </w:r>
-      <w:r>
-        <w:rPr>
-          <w:rFonts w:ascii="Fira Code" w:eastAsia="Times New Roman" w:hAnsi="Fira Code" w:cs="Fira Code"/>
-          <w:color w:val="B4A8C8"/>
-          <w:sz w:val="23"/>
-          <w:szCs w:val="23"/>
-          <w:lang w:eastAsia="en-ID"/>
-        </w:rPr>
-        <w:t>[]</w:t>
-      </w:r>
-      <w:r>
-        <w:rPr>
-          <w:rFonts w:ascii="Fira Code" w:eastAsia="Times New Roman" w:hAnsi="Fira Code" w:cs="Fira Code"/>
-          <w:color w:val="FFFFFF"/>
-          <w:sz w:val="23"/>
-          <w:szCs w:val="23"/>
-          <w:lang w:eastAsia="en-ID"/>
-        </w:rPr>
-        <w:t xml:space="preserve"> args</w:t>
-      </w:r>
-      <w:r>
-        <w:rPr>
-          <w:rFonts w:ascii="Fira Code" w:eastAsia="Times New Roman" w:hAnsi="Fira Code" w:cs="Fira Code"/>
-          <w:color w:val="B4A8C8"/>
-          <w:sz w:val="23"/>
-          <w:szCs w:val="23"/>
-          <w:lang w:eastAsia="en-ID"/>
-        </w:rPr>
-        <w:t>)</w:t>
-      </w:r>
-      <w:r>
-        <w:rPr>
-          <w:rFonts w:ascii="Fira Code" w:eastAsia="Times New Roman" w:hAnsi="Fira Code" w:cs="Fira Code"/>
-          <w:color w:val="FFFFFF"/>
-          <w:sz w:val="23"/>
-          <w:szCs w:val="23"/>
-          <w:lang w:eastAsia="en-ID"/>
-        </w:rPr>
-        <w:t xml:space="preserve"> </w:t>
-      </w:r>
-      <w:r>
-        <w:rPr>
-          <w:rFonts w:ascii="Fira Code" w:eastAsia="Times New Roman" w:hAnsi="Fira Code" w:cs="Fira Code"/>
-          <w:color w:val="B4A8C8"/>
-          <w:sz w:val="23"/>
-          <w:szCs w:val="23"/>
-          <w:lang w:eastAsia="en-ID"/>
-        </w:rPr>
-        <w:t>{</w:t>
-      </w:r>
-    </w:p>
-    <w:p>
-      <w:pPr>
-        <w:shd w:val="clear" w:color="auto" w:fill="27212E"/>
-        <w:spacing w:after="0" w:line="300" w:lineRule="atLeast"/>
-        <w:rPr>
-          <w:rFonts w:ascii="Fira Code" w:eastAsia="Times New Roman" w:hAnsi="Fira Code" w:cs="Fira Code"/>
-          <w:color w:val="FFFFFF"/>
-          <w:sz w:val="23"/>
-          <w:szCs w:val="23"/>
-          <w:lang w:eastAsia="en-ID"/>
-        </w:rPr>
-      </w:pPr>
-    </w:p>
-    <w:p>
-      <w:pPr>
-        <w:shd w:val="clear" w:color="auto" w:fill="27212E"/>
-        <w:spacing w:after="0" w:line="300" w:lineRule="atLeast"/>
-        <w:rPr>
-          <w:rFonts w:ascii="Fira Code" w:eastAsia="Times New Roman" w:hAnsi="Fira Code" w:cs="Fira Code"/>
-          <w:color w:val="FFFFFF"/>
-          <w:sz w:val="23"/>
-          <w:szCs w:val="23"/>
-          <w:lang w:eastAsia="en-ID"/>
-        </w:rPr>
-      </w:pPr>
-      <w:r>
-        <w:rPr>
-          <w:rFonts w:ascii="Fira Code" w:eastAsia="Times New Roman" w:hAnsi="Fira Code" w:cs="Fira Code"/>
-          <w:color w:val="FFFFFF"/>
-          <w:sz w:val="23"/>
-          <w:szCs w:val="23"/>
-          <w:lang w:eastAsia="en-ID"/>
-        </w:rPr>
-        <w:t xml:space="preserve">    </w:t>
-      </w:r>
-      <w:r>
-        <w:rPr>
-          <w:rFonts w:ascii="Fira Code" w:eastAsia="Times New Roman" w:hAnsi="Fira Code" w:cs="Fira Code"/>
-          <w:color w:val="D887F5"/>
-          <w:sz w:val="23"/>
-          <w:szCs w:val="23"/>
-          <w:lang w:eastAsia="en-ID"/>
-        </w:rPr>
-        <w:t>int</w:t>
-      </w:r>
-      <w:r>
-        <w:rPr>
-          <w:rFonts w:ascii="Fira Code" w:eastAsia="Times New Roman" w:hAnsi="Fira Code" w:cs="Fira Code"/>
-          <w:color w:val="B4A8C8"/>
-          <w:sz w:val="23"/>
-          <w:szCs w:val="23"/>
-          <w:lang w:eastAsia="en-ID"/>
-        </w:rPr>
-        <w:t>[]</w:t>
-      </w:r>
-      <w:r>
-        <w:rPr>
-          <w:rFonts w:ascii="Fira Code" w:eastAsia="Times New Roman" w:hAnsi="Fira Code" w:cs="Fira Code"/>
-          <w:color w:val="FFFFFF"/>
-          <w:sz w:val="23"/>
-          <w:szCs w:val="23"/>
-          <w:lang w:eastAsia="en-ID"/>
-        </w:rPr>
-        <w:t xml:space="preserve"> intData </w:t>
-      </w:r>
-      <w:r>
-        <w:rPr>
-          <w:rFonts w:ascii="Fira Code" w:eastAsia="Times New Roman" w:hAnsi="Fira Code" w:cs="Fira Code"/>
-          <w:color w:val="3FEABF"/>
-          <w:sz w:val="23"/>
-          <w:szCs w:val="23"/>
-          <w:lang w:eastAsia="en-ID"/>
-        </w:rPr>
-        <w:t>=</w:t>
-      </w:r>
-      <w:r>
-        <w:rPr>
-          <w:rFonts w:ascii="Fira Code" w:eastAsia="Times New Roman" w:hAnsi="Fira Code" w:cs="Fira Code"/>
-          <w:color w:val="FFFFFF"/>
-          <w:sz w:val="23"/>
-          <w:szCs w:val="23"/>
-          <w:lang w:eastAsia="en-ID"/>
-        </w:rPr>
-        <w:t xml:space="preserve"> </w:t>
-      </w:r>
-      <w:r>
-        <w:rPr>
-          <w:rFonts w:ascii="Fira Code" w:eastAsia="Times New Roman" w:hAnsi="Fira Code" w:cs="Fira Code"/>
-          <w:color w:val="B4A8C8"/>
-          <w:sz w:val="23"/>
-          <w:szCs w:val="23"/>
-          <w:lang w:eastAsia="en-ID"/>
-        </w:rPr>
-        <w:t>{</w:t>
-      </w:r>
-      <w:r>
-        <w:rPr>
-          <w:rFonts w:ascii="Fira Code" w:eastAsia="Times New Roman" w:hAnsi="Fira Code" w:cs="Fira Code"/>
-          <w:color w:val="FFFFFF"/>
-          <w:sz w:val="23"/>
-          <w:szCs w:val="23"/>
-          <w:lang w:eastAsia="en-ID"/>
-        </w:rPr>
-        <w:t xml:space="preserve"> </w:t>
-      </w:r>
-      <w:r>
-        <w:rPr>
-          <w:rFonts w:ascii="Fira Code" w:eastAsia="Times New Roman" w:hAnsi="Fira Code" w:cs="Fira Code"/>
-          <w:color w:val="D887F5"/>
-          <w:sz w:val="23"/>
-          <w:szCs w:val="23"/>
-          <w:lang w:eastAsia="en-ID"/>
-        </w:rPr>
-        <w:t>34</w:t>
-      </w:r>
-      <w:r>
-        <w:rPr>
-          <w:rFonts w:ascii="Fira Code" w:eastAsia="Times New Roman" w:hAnsi="Fira Code" w:cs="Fira Code"/>
-          <w:color w:val="B4A8C8"/>
-          <w:sz w:val="23"/>
-          <w:szCs w:val="23"/>
-          <w:lang w:eastAsia="en-ID"/>
-        </w:rPr>
-        <w:t>,</w:t>
-      </w:r>
-      <w:r>
-        <w:rPr>
-          <w:rFonts w:ascii="Fira Code" w:eastAsia="Times New Roman" w:hAnsi="Fira Code" w:cs="Fira Code"/>
-          <w:color w:val="FFFFFF"/>
-          <w:sz w:val="23"/>
-          <w:szCs w:val="23"/>
-          <w:lang w:eastAsia="en-ID"/>
-        </w:rPr>
-        <w:t xml:space="preserve"> </w:t>
-      </w:r>
-      <w:r>
-        <w:rPr>
-          <w:rFonts w:ascii="Fira Code" w:eastAsia="Times New Roman" w:hAnsi="Fira Code" w:cs="Fira Code"/>
-          <w:color w:val="D887F5"/>
-          <w:sz w:val="23"/>
-          <w:szCs w:val="23"/>
-          <w:lang w:eastAsia="en-ID"/>
-        </w:rPr>
-        <w:t>18</w:t>
-      </w:r>
-      <w:r>
-        <w:rPr>
-          <w:rFonts w:ascii="Fira Code" w:eastAsia="Times New Roman" w:hAnsi="Fira Code" w:cs="Fira Code"/>
-          <w:color w:val="B4A8C8"/>
-          <w:sz w:val="23"/>
-          <w:szCs w:val="23"/>
-          <w:lang w:eastAsia="en-ID"/>
-        </w:rPr>
-        <w:t>,</w:t>
-      </w:r>
-      <w:r>
-        <w:rPr>
-          <w:rFonts w:ascii="Fira Code" w:eastAsia="Times New Roman" w:hAnsi="Fira Code" w:cs="Fira Code"/>
-          <w:color w:val="FFFFFF"/>
-          <w:sz w:val="23"/>
-          <w:szCs w:val="23"/>
-          <w:lang w:eastAsia="en-ID"/>
-        </w:rPr>
-        <w:t xml:space="preserve"> </w:t>
-      </w:r>
-      <w:r>
-        <w:rPr>
-          <w:rFonts w:ascii="Fira Code" w:eastAsia="Times New Roman" w:hAnsi="Fira Code" w:cs="Fira Code"/>
-          <w:color w:val="D887F5"/>
-          <w:sz w:val="23"/>
-          <w:szCs w:val="23"/>
-          <w:lang w:eastAsia="en-ID"/>
-        </w:rPr>
-        <w:t>87</w:t>
-      </w:r>
-      <w:r>
-        <w:rPr>
-          <w:rFonts w:ascii="Fira Code" w:eastAsia="Times New Roman" w:hAnsi="Fira Code" w:cs="Fira Code"/>
-          <w:color w:val="B4A8C8"/>
-          <w:sz w:val="23"/>
-          <w:szCs w:val="23"/>
-          <w:lang w:eastAsia="en-ID"/>
-        </w:rPr>
-        <w:t>,</w:t>
-      </w:r>
-      <w:r>
-        <w:rPr>
-          <w:rFonts w:ascii="Fira Code" w:eastAsia="Times New Roman" w:hAnsi="Fira Code" w:cs="Fira Code"/>
-          <w:color w:val="FFFFFF"/>
-          <w:sz w:val="23"/>
-          <w:szCs w:val="23"/>
-          <w:lang w:eastAsia="en-ID"/>
-        </w:rPr>
-        <w:t xml:space="preserve"> </w:t>
-      </w:r>
-      <w:r>
-        <w:rPr>
-          <w:rFonts w:ascii="Fira Code" w:eastAsia="Times New Roman" w:hAnsi="Fira Code" w:cs="Fira Code"/>
-          <w:color w:val="D887F5"/>
-          <w:sz w:val="23"/>
-          <w:szCs w:val="23"/>
-          <w:lang w:eastAsia="en-ID"/>
-        </w:rPr>
-        <w:t>72</w:t>
-      </w:r>
-      <w:r>
-        <w:rPr>
-          <w:rFonts w:ascii="Fira Code" w:eastAsia="Times New Roman" w:hAnsi="Fira Code" w:cs="Fira Code"/>
-          <w:color w:val="B4A8C8"/>
-          <w:sz w:val="23"/>
-          <w:szCs w:val="23"/>
-          <w:lang w:eastAsia="en-ID"/>
-        </w:rPr>
-        <w:t>,</w:t>
-      </w:r>
-      <w:r>
-        <w:rPr>
-          <w:rFonts w:ascii="Fira Code" w:eastAsia="Times New Roman" w:hAnsi="Fira Code" w:cs="Fira Code"/>
-          <w:color w:val="FFFFFF"/>
-          <w:sz w:val="23"/>
-          <w:szCs w:val="23"/>
-          <w:lang w:eastAsia="en-ID"/>
-        </w:rPr>
-        <w:t xml:space="preserve"> </w:t>
-      </w:r>
-      <w:r>
-        <w:rPr>
-          <w:rFonts w:ascii="Fira Code" w:eastAsia="Times New Roman" w:hAnsi="Fira Code" w:cs="Fira Code"/>
-          <w:color w:val="D887F5"/>
-          <w:sz w:val="23"/>
-          <w:szCs w:val="23"/>
-          <w:lang w:eastAsia="en-ID"/>
-        </w:rPr>
-        <w:t>32</w:t>
-      </w:r>
-      <w:r>
-        <w:rPr>
-          <w:rFonts w:ascii="Fira Code" w:eastAsia="Times New Roman" w:hAnsi="Fira Code" w:cs="Fira Code"/>
-          <w:color w:val="B4A8C8"/>
-          <w:sz w:val="23"/>
-          <w:szCs w:val="23"/>
-          <w:lang w:eastAsia="en-ID"/>
-        </w:rPr>
-        <w:t>,</w:t>
-      </w:r>
-      <w:r>
-        <w:rPr>
-          <w:rFonts w:ascii="Fira Code" w:eastAsia="Times New Roman" w:hAnsi="Fira Code" w:cs="Fira Code"/>
-          <w:color w:val="FFFFFF"/>
-          <w:sz w:val="23"/>
-          <w:szCs w:val="23"/>
-          <w:lang w:eastAsia="en-ID"/>
-        </w:rPr>
-        <w:t xml:space="preserve"> </w:t>
-      </w:r>
-      <w:r>
-        <w:rPr>
-          <w:rFonts w:ascii="Fira Code" w:eastAsia="Times New Roman" w:hAnsi="Fira Code" w:cs="Fira Code"/>
-          <w:color w:val="D887F5"/>
-          <w:sz w:val="23"/>
-          <w:szCs w:val="23"/>
-          <w:lang w:eastAsia="en-ID"/>
-        </w:rPr>
-        <w:t>54</w:t>
-      </w:r>
-      <w:r>
-        <w:rPr>
-          <w:rFonts w:ascii="Fira Code" w:eastAsia="Times New Roman" w:hAnsi="Fira Code" w:cs="Fira Code"/>
-          <w:color w:val="B4A8C8"/>
-          <w:sz w:val="23"/>
-          <w:szCs w:val="23"/>
-          <w:lang w:eastAsia="en-ID"/>
-        </w:rPr>
-        <w:t>,</w:t>
-      </w:r>
-      <w:r>
-        <w:rPr>
-          <w:rFonts w:ascii="Fira Code" w:eastAsia="Times New Roman" w:hAnsi="Fira Code" w:cs="Fira Code"/>
-          <w:color w:val="FFFFFF"/>
-          <w:sz w:val="23"/>
-          <w:szCs w:val="23"/>
-          <w:lang w:eastAsia="en-ID"/>
-        </w:rPr>
-        <w:t xml:space="preserve"> </w:t>
-      </w:r>
-      <w:r>
-        <w:rPr>
-          <w:rFonts w:ascii="Fira Code" w:eastAsia="Times New Roman" w:hAnsi="Fira Code" w:cs="Fira Code"/>
-          <w:color w:val="D887F5"/>
-          <w:sz w:val="23"/>
-          <w:szCs w:val="23"/>
-          <w:lang w:eastAsia="en-ID"/>
-        </w:rPr>
-        <w:t>43</w:t>
-      </w:r>
-      <w:r>
-        <w:rPr>
-          <w:rFonts w:ascii="Fira Code" w:eastAsia="Times New Roman" w:hAnsi="Fira Code" w:cs="Fira Code"/>
-          <w:color w:val="FFFFFF"/>
-          <w:sz w:val="23"/>
-          <w:szCs w:val="23"/>
-          <w:lang w:eastAsia="en-ID"/>
-        </w:rPr>
-        <w:t xml:space="preserve"> </w:t>
-      </w:r>
-      <w:r>
-        <w:rPr>
-          <w:rFonts w:ascii="Fira Code" w:eastAsia="Times New Roman" w:hAnsi="Fira Code" w:cs="Fira Code"/>
-          <w:color w:val="B4A8C8"/>
-          <w:sz w:val="23"/>
-          <w:szCs w:val="23"/>
-          <w:lang w:eastAsia="en-ID"/>
-        </w:rPr>
-        <w:t>};</w:t>
-      </w:r>
-    </w:p>
-    <w:p>
-      <w:pPr>
-        <w:shd w:val="clear" w:color="auto" w:fill="27212E"/>
-        <w:spacing w:after="0" w:line="300" w:lineRule="atLeast"/>
-        <w:rPr>
-          <w:rFonts w:ascii="Fira Code" w:eastAsia="Times New Roman" w:hAnsi="Fira Code" w:cs="Fira Code"/>
-          <w:color w:val="FFFFFF"/>
-          <w:sz w:val="23"/>
-          <w:szCs w:val="23"/>
-          <w:lang w:eastAsia="en-ID"/>
-        </w:rPr>
-      </w:pPr>
-      <w:r>
-        <w:rPr>
-          <w:rFonts w:ascii="Fira Code" w:eastAsia="Times New Roman" w:hAnsi="Fira Code" w:cs="Fira Code"/>
-          <w:color w:val="FFFFFF"/>
-          <w:sz w:val="23"/>
-          <w:szCs w:val="23"/>
-          <w:lang w:eastAsia="en-ID"/>
-        </w:rPr>
-        <w:t xml:space="preserve">    </w:t>
-      </w:r>
-      <w:r>
-        <w:rPr>
-          <w:rFonts w:ascii="Fira Code" w:eastAsia="Times New Roman" w:hAnsi="Fira Code" w:cs="Fira Code"/>
-          <w:color w:val="D887F5"/>
-          <w:sz w:val="23"/>
-          <w:szCs w:val="23"/>
-          <w:lang w:eastAsia="en-ID"/>
-        </w:rPr>
-        <w:t>int</w:t>
-      </w:r>
-      <w:r>
-        <w:rPr>
-          <w:rFonts w:ascii="Fira Code" w:eastAsia="Times New Roman" w:hAnsi="Fira Code" w:cs="Fira Code"/>
-          <w:color w:val="FFFFFF"/>
-          <w:sz w:val="23"/>
-          <w:szCs w:val="23"/>
-          <w:lang w:eastAsia="en-ID"/>
-        </w:rPr>
-        <w:t xml:space="preserve"> temp </w:t>
-      </w:r>
-      <w:r>
-        <w:rPr>
-          <w:rFonts w:ascii="Fira Code" w:eastAsia="Times New Roman" w:hAnsi="Fira Code" w:cs="Fira Code"/>
-          <w:color w:val="3FEABF"/>
-          <w:sz w:val="23"/>
-          <w:szCs w:val="23"/>
-          <w:lang w:eastAsia="en-ID"/>
-        </w:rPr>
-        <w:t>=</w:t>
-      </w:r>
-      <w:r>
-        <w:rPr>
-          <w:rFonts w:ascii="Fira Code" w:eastAsia="Times New Roman" w:hAnsi="Fira Code" w:cs="Fira Code"/>
-          <w:color w:val="FFFFFF"/>
-          <w:sz w:val="23"/>
-          <w:szCs w:val="23"/>
-          <w:lang w:eastAsia="en-ID"/>
-        </w:rPr>
-        <w:t xml:space="preserve"> </w:t>
-      </w:r>
-      <w:r>
-        <w:rPr>
-          <w:rFonts w:ascii="Fira Code" w:eastAsia="Times New Roman" w:hAnsi="Fira Code" w:cs="Fira Code"/>
-          <w:color w:val="D887F5"/>
-          <w:sz w:val="23"/>
-          <w:szCs w:val="23"/>
-          <w:lang w:eastAsia="en-ID"/>
-        </w:rPr>
-        <w:t>0</w:t>
-      </w:r>
-      <w:r>
-        <w:rPr>
-          <w:rFonts w:ascii="Fira Code" w:eastAsia="Times New Roman" w:hAnsi="Fira Code" w:cs="Fira Code"/>
-          <w:color w:val="B4A8C8"/>
-          <w:sz w:val="23"/>
-          <w:szCs w:val="23"/>
-          <w:lang w:eastAsia="en-ID"/>
-        </w:rPr>
-        <w:t>;</w:t>
-      </w:r>
-    </w:p>
-    <w:p>
-      <w:pPr>
-        <w:shd w:val="clear" w:color="auto" w:fill="27212E"/>
-        <w:spacing w:after="0" w:line="300" w:lineRule="atLeast"/>
-        <w:rPr>
-          <w:rFonts w:ascii="Fira Code" w:eastAsia="Times New Roman" w:hAnsi="Fira Code" w:cs="Fira Code"/>
-          <w:color w:val="FFFFFF"/>
-          <w:sz w:val="23"/>
-          <w:szCs w:val="23"/>
-          <w:lang w:eastAsia="en-ID"/>
-        </w:rPr>
-      </w:pPr>
-    </w:p>
-    <w:p>
-      <w:pPr>
-        <w:shd w:val="clear" w:color="auto" w:fill="27212E"/>
-        <w:spacing w:after="0" w:line="300" w:lineRule="atLeast"/>
-        <w:rPr>
-          <w:rFonts w:ascii="Fira Code" w:eastAsia="Times New Roman" w:hAnsi="Fira Code" w:cs="Fira Code"/>
-          <w:color w:val="FFFFFF"/>
-          <w:sz w:val="23"/>
-          <w:szCs w:val="23"/>
-          <w:lang w:eastAsia="en-ID"/>
-        </w:rPr>
-      </w:pPr>
-      <w:r>
-        <w:rPr>
-          <w:rFonts w:ascii="Fira Code" w:eastAsia="Times New Roman" w:hAnsi="Fira Code" w:cs="Fira Code"/>
-          <w:color w:val="B4A8C8"/>
-          <w:sz w:val="23"/>
-          <w:szCs w:val="23"/>
-          <w:lang w:eastAsia="en-ID"/>
-        </w:rPr>
-        <w:t xml:space="preserve">    </w:t>
-      </w:r>
-      <w:r>
-        <w:rPr>
-          <w:rFonts w:ascii="Fira Code" w:eastAsia="Times New Roman" w:hAnsi="Fira Code" w:cs="Fira Code"/>
-          <w:color w:val="B4ABBE"/>
-          <w:sz w:val="23"/>
-          <w:szCs w:val="23"/>
-          <w:lang w:eastAsia="en-ID"/>
-        </w:rPr>
-        <w:t>// DESCENDING</w:t>
-      </w:r>
-    </w:p>
-    <w:p>
-      <w:pPr>
-        <w:shd w:val="clear" w:color="auto" w:fill="27212E"/>
-        <w:spacing w:after="0" w:line="300" w:lineRule="atLeast"/>
-        <w:rPr>
-          <w:rFonts w:ascii="Fira Code" w:eastAsia="Times New Roman" w:hAnsi="Fira Code" w:cs="Fira Code"/>
-          <w:color w:val="FFFFFF"/>
-          <w:sz w:val="23"/>
-          <w:szCs w:val="23"/>
-          <w:lang w:eastAsia="en-ID"/>
-        </w:rPr>
-      </w:pPr>
-      <w:r>
-        <w:rPr>
-          <w:rFonts w:ascii="Fira Code" w:eastAsia="Times New Roman" w:hAnsi="Fira Code" w:cs="Fira Code"/>
-          <w:color w:val="FFFFFF"/>
-          <w:sz w:val="23"/>
-          <w:szCs w:val="23"/>
-          <w:lang w:eastAsia="en-ID"/>
-        </w:rPr>
-        <w:t xml:space="preserve">    </w:t>
-      </w:r>
-      <w:r>
-        <w:rPr>
-          <w:rFonts w:ascii="Fira Code" w:eastAsia="Times New Roman" w:hAnsi="Fira Code" w:cs="Fira Code"/>
-          <w:color w:val="1ED3EC"/>
-          <w:sz w:val="23"/>
-          <w:szCs w:val="23"/>
-          <w:lang w:eastAsia="en-ID"/>
-        </w:rPr>
-        <w:t>for</w:t>
-      </w:r>
-      <w:r>
-        <w:rPr>
-          <w:rFonts w:ascii="Fira Code" w:eastAsia="Times New Roman" w:hAnsi="Fira Code" w:cs="Fira Code"/>
-          <w:color w:val="FFFFFF"/>
-          <w:sz w:val="23"/>
-          <w:szCs w:val="23"/>
-          <w:lang w:eastAsia="en-ID"/>
-        </w:rPr>
-        <w:t xml:space="preserve"> </w:t>
-      </w:r>
-      <w:r>
-        <w:rPr>
-          <w:rFonts w:ascii="Fira Code" w:eastAsia="Times New Roman" w:hAnsi="Fira Code" w:cs="Fira Code"/>
-          <w:color w:val="B4A8C8"/>
-          <w:sz w:val="23"/>
-          <w:szCs w:val="23"/>
-          <w:lang w:eastAsia="en-ID"/>
-        </w:rPr>
-        <w:t>(</w:t>
-      </w:r>
-      <w:r>
-        <w:rPr>
-          <w:rFonts w:ascii="Fira Code" w:eastAsia="Times New Roman" w:hAnsi="Fira Code" w:cs="Fira Code"/>
-          <w:color w:val="D887F5"/>
-          <w:sz w:val="23"/>
-          <w:szCs w:val="23"/>
-          <w:lang w:eastAsia="en-ID"/>
-        </w:rPr>
-        <w:t>int</w:t>
-      </w:r>
-      <w:r>
-        <w:rPr>
-          <w:rFonts w:ascii="Fira Code" w:eastAsia="Times New Roman" w:hAnsi="Fira Code" w:cs="Fira Code"/>
-          <w:color w:val="FFFFFF"/>
-          <w:sz w:val="23"/>
-          <w:szCs w:val="23"/>
-          <w:lang w:eastAsia="en-ID"/>
-        </w:rPr>
-        <w:t xml:space="preserve"> i </w:t>
-      </w:r>
-      <w:r>
-        <w:rPr>
-          <w:rFonts w:ascii="Fira Code" w:eastAsia="Times New Roman" w:hAnsi="Fira Code" w:cs="Fira Code"/>
-          <w:color w:val="3FEABF"/>
-          <w:sz w:val="23"/>
-          <w:szCs w:val="23"/>
-          <w:lang w:eastAsia="en-ID"/>
-        </w:rPr>
-        <w:t>=</w:t>
-      </w:r>
-      <w:r>
-        <w:rPr>
-          <w:rFonts w:ascii="Fira Code" w:eastAsia="Times New Roman" w:hAnsi="Fira Code" w:cs="Fira Code"/>
-          <w:color w:val="FFFFFF"/>
-          <w:sz w:val="23"/>
-          <w:szCs w:val="23"/>
-          <w:lang w:eastAsia="en-ID"/>
-        </w:rPr>
-        <w:t xml:space="preserve"> </w:t>
-      </w:r>
-      <w:r>
-        <w:rPr>
-          <w:rFonts w:ascii="Fira Code" w:eastAsia="Times New Roman" w:hAnsi="Fira Code" w:cs="Fira Code"/>
-          <w:color w:val="D887F5"/>
-          <w:sz w:val="23"/>
-          <w:szCs w:val="23"/>
-          <w:lang w:eastAsia="en-ID"/>
-        </w:rPr>
-        <w:t>0</w:t>
-      </w:r>
-      <w:r>
-        <w:rPr>
-          <w:rFonts w:ascii="Fira Code" w:eastAsia="Times New Roman" w:hAnsi="Fira Code" w:cs="Fira Code"/>
-          <w:color w:val="B4A8C8"/>
-          <w:sz w:val="23"/>
-          <w:szCs w:val="23"/>
-          <w:lang w:eastAsia="en-ID"/>
-        </w:rPr>
-        <w:t>;</w:t>
-      </w:r>
-      <w:r>
-        <w:rPr>
-          <w:rFonts w:ascii="Fira Code" w:eastAsia="Times New Roman" w:hAnsi="Fira Code" w:cs="Fira Code"/>
-          <w:color w:val="FFFFFF"/>
-          <w:sz w:val="23"/>
-          <w:szCs w:val="23"/>
-          <w:lang w:eastAsia="en-ID"/>
-        </w:rPr>
-        <w:t xml:space="preserve"> i </w:t>
-      </w:r>
-      <w:r>
-        <w:rPr>
-          <w:rFonts w:ascii="Fira Code" w:eastAsia="Times New Roman" w:hAnsi="Fira Code" w:cs="Fira Code"/>
-          <w:color w:val="3FEABF"/>
-          <w:sz w:val="23"/>
-          <w:szCs w:val="23"/>
-          <w:lang w:eastAsia="en-ID"/>
-        </w:rPr>
-        <w:t>&lt;</w:t>
-      </w:r>
-      <w:r>
-        <w:rPr>
-          <w:rFonts w:ascii="Fira Code" w:eastAsia="Times New Roman" w:hAnsi="Fira Code" w:cs="Fira Code"/>
-          <w:color w:val="FFFFFF"/>
-          <w:sz w:val="23"/>
-          <w:szCs w:val="23"/>
-          <w:lang w:eastAsia="en-ID"/>
-        </w:rPr>
-        <w:t xml:space="preserve"> intData</w:t>
-      </w:r>
-      <w:r>
-        <w:rPr>
-          <w:rFonts w:ascii="Fira Code" w:eastAsia="Times New Roman" w:hAnsi="Fira Code" w:cs="Fira Code"/>
-          <w:color w:val="3FEABF"/>
-          <w:sz w:val="23"/>
-          <w:szCs w:val="23"/>
-          <w:lang w:eastAsia="en-ID"/>
-        </w:rPr>
-        <w:t>.</w:t>
-      </w:r>
-      <w:r>
-        <w:rPr>
-          <w:rFonts w:ascii="Fira Code" w:eastAsia="Times New Roman" w:hAnsi="Fira Code" w:cs="Fira Code"/>
-          <w:color w:val="FFFFFF"/>
-          <w:sz w:val="23"/>
-          <w:szCs w:val="23"/>
-          <w:lang w:eastAsia="en-ID"/>
-        </w:rPr>
-        <w:t>length</w:t>
-      </w:r>
-      <w:r>
-        <w:rPr>
-          <w:rFonts w:ascii="Fira Code" w:eastAsia="Times New Roman" w:hAnsi="Fira Code" w:cs="Fira Code"/>
-          <w:color w:val="B4A8C8"/>
-          <w:sz w:val="23"/>
-          <w:szCs w:val="23"/>
-          <w:lang w:eastAsia="en-ID"/>
-        </w:rPr>
-        <w:t>;</w:t>
-      </w:r>
-      <w:r>
-        <w:rPr>
-          <w:rFonts w:ascii="Fira Code" w:eastAsia="Times New Roman" w:hAnsi="Fira Code" w:cs="Fira Code"/>
-          <w:color w:val="FFFFFF"/>
-          <w:sz w:val="23"/>
-          <w:szCs w:val="23"/>
-          <w:lang w:eastAsia="en-ID"/>
-        </w:rPr>
-        <w:t xml:space="preserve"> i</w:t>
-      </w:r>
-      <w:r>
-        <w:rPr>
-          <w:rFonts w:ascii="Fira Code" w:eastAsia="Times New Roman" w:hAnsi="Fira Code" w:cs="Fira Code"/>
-          <w:color w:val="3FEABF"/>
-          <w:sz w:val="23"/>
-          <w:szCs w:val="23"/>
-          <w:lang w:eastAsia="en-ID"/>
-        </w:rPr>
-        <w:t>++</w:t>
-      </w:r>
-      <w:r>
-        <w:rPr>
-          <w:rFonts w:ascii="Fira Code" w:eastAsia="Times New Roman" w:hAnsi="Fira Code" w:cs="Fira Code"/>
-          <w:color w:val="B4A8C8"/>
-          <w:sz w:val="23"/>
-          <w:szCs w:val="23"/>
-          <w:lang w:eastAsia="en-ID"/>
-        </w:rPr>
-        <w:t>)</w:t>
-      </w:r>
-      <w:r>
-        <w:rPr>
-          <w:rFonts w:ascii="Fira Code" w:eastAsia="Times New Roman" w:hAnsi="Fira Code" w:cs="Fira Code"/>
-          <w:color w:val="FFFFFF"/>
-          <w:sz w:val="23"/>
-          <w:szCs w:val="23"/>
-          <w:lang w:eastAsia="en-ID"/>
-        </w:rPr>
-        <w:t xml:space="preserve"> </w:t>
-      </w:r>
-      <w:r>
-        <w:rPr>
-          <w:rFonts w:ascii="Fira Code" w:eastAsia="Times New Roman" w:hAnsi="Fira Code" w:cs="Fira Code"/>
-          <w:color w:val="B4A8C8"/>
-          <w:sz w:val="23"/>
-          <w:szCs w:val="23"/>
-          <w:lang w:eastAsia="en-ID"/>
-        </w:rPr>
-        <w:t>{</w:t>
-      </w:r>
-    </w:p>
-    <w:p>
-      <w:pPr>
-        <w:shd w:val="clear" w:color="auto" w:fill="27212E"/>
-        <w:spacing w:after="0" w:line="300" w:lineRule="atLeast"/>
-        <w:rPr>
-          <w:rFonts w:ascii="Fira Code" w:eastAsia="Times New Roman" w:hAnsi="Fira Code" w:cs="Fira Code"/>
-          <w:color w:val="FFFFFF"/>
-          <w:sz w:val="23"/>
-          <w:szCs w:val="23"/>
-          <w:lang w:eastAsia="en-ID"/>
-        </w:rPr>
-      </w:pPr>
-      <w:r>
-        <w:rPr>
-          <w:rFonts w:ascii="Fira Code" w:eastAsia="Times New Roman" w:hAnsi="Fira Code" w:cs="Fira Code"/>
-          <w:color w:val="FFFFFF"/>
-          <w:sz w:val="23"/>
-          <w:szCs w:val="23"/>
-          <w:lang w:eastAsia="en-ID"/>
-        </w:rPr>
-        <w:t xml:space="preserve">      </w:t>
-      </w:r>
-      <w:r>
-        <w:rPr>
-          <w:rFonts w:ascii="Fira Code" w:eastAsia="Times New Roman" w:hAnsi="Fira Code" w:cs="Fira Code"/>
-          <w:color w:val="1ED3EC"/>
-          <w:sz w:val="23"/>
-          <w:szCs w:val="23"/>
-          <w:lang w:eastAsia="en-ID"/>
-        </w:rPr>
-        <w:t>for</w:t>
-      </w:r>
-      <w:r>
-        <w:rPr>
-          <w:rFonts w:ascii="Fira Code" w:eastAsia="Times New Roman" w:hAnsi="Fira Code" w:cs="Fira Code"/>
-          <w:color w:val="FFFFFF"/>
-          <w:sz w:val="23"/>
-          <w:szCs w:val="23"/>
-          <w:lang w:eastAsia="en-ID"/>
-        </w:rPr>
-        <w:t xml:space="preserve"> </w:t>
-      </w:r>
-      <w:r>
-        <w:rPr>
-          <w:rFonts w:ascii="Fira Code" w:eastAsia="Times New Roman" w:hAnsi="Fira Code" w:cs="Fira Code"/>
-          <w:color w:val="B4A8C8"/>
-          <w:sz w:val="23"/>
-          <w:szCs w:val="23"/>
-          <w:lang w:eastAsia="en-ID"/>
-        </w:rPr>
-        <w:t>(</w:t>
-      </w:r>
-      <w:r>
-        <w:rPr>
-          <w:rFonts w:ascii="Fira Code" w:eastAsia="Times New Roman" w:hAnsi="Fira Code" w:cs="Fira Code"/>
-          <w:color w:val="D887F5"/>
-          <w:sz w:val="23"/>
-          <w:szCs w:val="23"/>
-          <w:lang w:eastAsia="en-ID"/>
-        </w:rPr>
-        <w:t>int</w:t>
-      </w:r>
-      <w:r>
-        <w:rPr>
-          <w:rFonts w:ascii="Fira Code" w:eastAsia="Times New Roman" w:hAnsi="Fira Code" w:cs="Fira Code"/>
-          <w:color w:val="FFFFFF"/>
-          <w:sz w:val="23"/>
-          <w:szCs w:val="23"/>
-          <w:lang w:eastAsia="en-ID"/>
-        </w:rPr>
-        <w:t xml:space="preserve"> j </w:t>
-      </w:r>
-      <w:r>
-        <w:rPr>
-          <w:rFonts w:ascii="Fira Code" w:eastAsia="Times New Roman" w:hAnsi="Fira Code" w:cs="Fira Code"/>
-          <w:color w:val="3FEABF"/>
-          <w:sz w:val="23"/>
-          <w:szCs w:val="23"/>
-          <w:lang w:eastAsia="en-ID"/>
-        </w:rPr>
-        <w:t>=</w:t>
-      </w:r>
-      <w:r>
-        <w:rPr>
-          <w:rFonts w:ascii="Fira Code" w:eastAsia="Times New Roman" w:hAnsi="Fira Code" w:cs="Fira Code"/>
-          <w:color w:val="FFFFFF"/>
-          <w:sz w:val="23"/>
-          <w:szCs w:val="23"/>
-          <w:lang w:eastAsia="en-ID"/>
-        </w:rPr>
-        <w:t xml:space="preserve"> </w:t>
-      </w:r>
-      <w:r>
-        <w:rPr>
-          <w:rFonts w:ascii="Fira Code" w:eastAsia="Times New Roman" w:hAnsi="Fira Code" w:cs="Fira Code"/>
-          <w:color w:val="D887F5"/>
-          <w:sz w:val="23"/>
-          <w:szCs w:val="23"/>
-          <w:lang w:eastAsia="en-ID"/>
-        </w:rPr>
-        <w:t>1</w:t>
-      </w:r>
-      <w:r>
-        <w:rPr>
-          <w:rFonts w:ascii="Fira Code" w:eastAsia="Times New Roman" w:hAnsi="Fira Code" w:cs="Fira Code"/>
-          <w:color w:val="B4A8C8"/>
-          <w:sz w:val="23"/>
-          <w:szCs w:val="23"/>
-          <w:lang w:eastAsia="en-ID"/>
-        </w:rPr>
-        <w:t>;</w:t>
-      </w:r>
-      <w:r>
-        <w:rPr>
-          <w:rFonts w:ascii="Fira Code" w:eastAsia="Times New Roman" w:hAnsi="Fira Code" w:cs="Fira Code"/>
-          <w:color w:val="FFFFFF"/>
-          <w:sz w:val="23"/>
-          <w:szCs w:val="23"/>
-          <w:lang w:eastAsia="en-ID"/>
-        </w:rPr>
-        <w:t xml:space="preserve"> j </w:t>
-      </w:r>
-      <w:r>
-        <w:rPr>
-          <w:rFonts w:ascii="Fira Code" w:eastAsia="Times New Roman" w:hAnsi="Fira Code" w:cs="Fira Code"/>
-          <w:color w:val="3FEABF"/>
-          <w:sz w:val="23"/>
-          <w:szCs w:val="23"/>
-          <w:lang w:eastAsia="en-ID"/>
-        </w:rPr>
-        <w:t>&lt;</w:t>
-      </w:r>
-      <w:r>
-        <w:rPr>
-          <w:rFonts w:ascii="Fira Code" w:eastAsia="Times New Roman" w:hAnsi="Fira Code" w:cs="Fira Code"/>
-          <w:color w:val="FFFFFF"/>
-          <w:sz w:val="23"/>
-          <w:szCs w:val="23"/>
-          <w:lang w:eastAsia="en-ID"/>
-        </w:rPr>
-        <w:t xml:space="preserve"> intData</w:t>
-      </w:r>
-      <w:r>
-        <w:rPr>
-          <w:rFonts w:ascii="Fira Code" w:eastAsia="Times New Roman" w:hAnsi="Fira Code" w:cs="Fira Code"/>
-          <w:color w:val="3FEABF"/>
-          <w:sz w:val="23"/>
-          <w:szCs w:val="23"/>
-          <w:lang w:eastAsia="en-ID"/>
-        </w:rPr>
-        <w:t>.</w:t>
-      </w:r>
-      <w:r>
-        <w:rPr>
-          <w:rFonts w:ascii="Fira Code" w:eastAsia="Times New Roman" w:hAnsi="Fira Code" w:cs="Fira Code"/>
-          <w:color w:val="FFFFFF"/>
-          <w:sz w:val="23"/>
-          <w:szCs w:val="23"/>
-          <w:lang w:eastAsia="en-ID"/>
-        </w:rPr>
-        <w:t xml:space="preserve">length </w:t>
-      </w:r>
-      <w:r>
-        <w:rPr>
-          <w:rFonts w:ascii="Fira Code" w:eastAsia="Times New Roman" w:hAnsi="Fira Code" w:cs="Fira Code"/>
-          <w:color w:val="3FEABF"/>
-          <w:sz w:val="23"/>
-          <w:szCs w:val="23"/>
-          <w:lang w:eastAsia="en-ID"/>
-        </w:rPr>
-        <w:t>-</w:t>
-      </w:r>
-      <w:r>
-        <w:rPr>
-          <w:rFonts w:ascii="Fira Code" w:eastAsia="Times New Roman" w:hAnsi="Fira Code" w:cs="Fira Code"/>
-          <w:color w:val="FFFFFF"/>
-          <w:sz w:val="23"/>
-          <w:szCs w:val="23"/>
-          <w:lang w:eastAsia="en-ID"/>
-        </w:rPr>
-        <w:t xml:space="preserve"> i</w:t>
-      </w:r>
-      <w:r>
-        <w:rPr>
-          <w:rFonts w:ascii="Fira Code" w:eastAsia="Times New Roman" w:hAnsi="Fira Code" w:cs="Fira Code"/>
-          <w:color w:val="B4A8C8"/>
-          <w:sz w:val="23"/>
-          <w:szCs w:val="23"/>
-          <w:lang w:eastAsia="en-ID"/>
-        </w:rPr>
-        <w:t>;</w:t>
-      </w:r>
-      <w:r>
-        <w:rPr>
-          <w:rFonts w:ascii="Fira Code" w:eastAsia="Times New Roman" w:hAnsi="Fira Code" w:cs="Fira Code"/>
-          <w:color w:val="FFFFFF"/>
-          <w:sz w:val="23"/>
-          <w:szCs w:val="23"/>
-          <w:lang w:eastAsia="en-ID"/>
-        </w:rPr>
-        <w:t xml:space="preserve"> j</w:t>
-      </w:r>
-      <w:r>
-        <w:rPr>
-          <w:rFonts w:ascii="Fira Code" w:eastAsia="Times New Roman" w:hAnsi="Fira Code" w:cs="Fira Code"/>
-          <w:color w:val="3FEABF"/>
-          <w:sz w:val="23"/>
-          <w:szCs w:val="23"/>
-          <w:lang w:eastAsia="en-ID"/>
-        </w:rPr>
-        <w:t>++</w:t>
-      </w:r>
-      <w:r>
-        <w:rPr>
-          <w:rFonts w:ascii="Fira Code" w:eastAsia="Times New Roman" w:hAnsi="Fira Code" w:cs="Fira Code"/>
-          <w:color w:val="B4A8C8"/>
-          <w:sz w:val="23"/>
-          <w:szCs w:val="23"/>
-          <w:lang w:eastAsia="en-ID"/>
-        </w:rPr>
-        <w:t>)</w:t>
-      </w:r>
-      <w:r>
-        <w:rPr>
-          <w:rFonts w:ascii="Fira Code" w:eastAsia="Times New Roman" w:hAnsi="Fira Code" w:cs="Fira Code"/>
-          <w:color w:val="FFFFFF"/>
-          <w:sz w:val="23"/>
-          <w:szCs w:val="23"/>
-          <w:lang w:eastAsia="en-ID"/>
-        </w:rPr>
-        <w:t xml:space="preserve"> </w:t>
-      </w:r>
-      <w:r>
-        <w:rPr>
-          <w:rFonts w:ascii="Fira Code" w:eastAsia="Times New Roman" w:hAnsi="Fira Code" w:cs="Fira Code"/>
-          <w:color w:val="B4A8C8"/>
-          <w:sz w:val="23"/>
-          <w:szCs w:val="23"/>
-          <w:lang w:eastAsia="en-ID"/>
-        </w:rPr>
-        <w:t>{</w:t>
-      </w:r>
-    </w:p>
-    <w:p>
-      <w:pPr>
-        <w:shd w:val="clear" w:color="auto" w:fill="27212E"/>
-        <w:spacing w:after="0" w:line="300" w:lineRule="atLeast"/>
-        <w:rPr>
-          <w:rFonts w:ascii="Fira Code" w:eastAsia="Times New Roman" w:hAnsi="Fira Code" w:cs="Fira Code"/>
-          <w:color w:val="FFFFFF"/>
-          <w:sz w:val="23"/>
-          <w:szCs w:val="23"/>
-          <w:lang w:eastAsia="en-ID"/>
-        </w:rPr>
-      </w:pPr>
-      <w:r>
-        <w:rPr>
-          <w:rFonts w:ascii="Fira Code" w:eastAsia="Times New Roman" w:hAnsi="Fira Code" w:cs="Fira Code"/>
-          <w:color w:val="FFFFFF"/>
-          <w:sz w:val="23"/>
-          <w:szCs w:val="23"/>
-          <w:lang w:eastAsia="en-ID"/>
-        </w:rPr>
-        <w:t xml:space="preserve">        </w:t>
-      </w:r>
-      <w:r>
-        <w:rPr>
-          <w:rFonts w:ascii="Fira Code" w:eastAsia="Times New Roman" w:hAnsi="Fira Code" w:cs="Fira Code"/>
-          <w:color w:val="1ED3EC"/>
-          <w:sz w:val="23"/>
-          <w:szCs w:val="23"/>
-          <w:lang w:eastAsia="en-ID"/>
-        </w:rPr>
-        <w:t>if</w:t>
-      </w:r>
-      <w:r>
-        <w:rPr>
-          <w:rFonts w:ascii="Fira Code" w:eastAsia="Times New Roman" w:hAnsi="Fira Code" w:cs="Fira Code"/>
-          <w:color w:val="FFFFFF"/>
-          <w:sz w:val="23"/>
-          <w:szCs w:val="23"/>
-          <w:lang w:eastAsia="en-ID"/>
-        </w:rPr>
-        <w:t xml:space="preserve"> </w:t>
-      </w:r>
-      <w:r>
-        <w:rPr>
-          <w:rFonts w:ascii="Fira Code" w:eastAsia="Times New Roman" w:hAnsi="Fira Code" w:cs="Fira Code"/>
-          <w:color w:val="B4A8C8"/>
-          <w:sz w:val="23"/>
-          <w:szCs w:val="23"/>
-          <w:lang w:eastAsia="en-ID"/>
-        </w:rPr>
-        <w:t>(</w:t>
-      </w:r>
-      <w:r>
-        <w:rPr>
-          <w:rFonts w:ascii="Fira Code" w:eastAsia="Times New Roman" w:hAnsi="Fira Code" w:cs="Fira Code"/>
-          <w:color w:val="FFFFFF"/>
-          <w:sz w:val="23"/>
-          <w:szCs w:val="23"/>
-          <w:lang w:eastAsia="en-ID"/>
-        </w:rPr>
-        <w:t>intData</w:t>
-      </w:r>
-      <w:r>
-        <w:rPr>
-          <w:rFonts w:ascii="Fira Code" w:eastAsia="Times New Roman" w:hAnsi="Fira Code" w:cs="Fira Code"/>
-          <w:color w:val="B4A8C8"/>
-          <w:sz w:val="23"/>
-          <w:szCs w:val="23"/>
-          <w:lang w:eastAsia="en-ID"/>
-        </w:rPr>
-        <w:t>[</w:t>
-      </w:r>
-      <w:r>
-        <w:rPr>
-          <w:rFonts w:ascii="Fira Code" w:eastAsia="Times New Roman" w:hAnsi="Fira Code" w:cs="Fira Code"/>
-          <w:color w:val="FFFFFF"/>
-          <w:sz w:val="23"/>
-          <w:szCs w:val="23"/>
-          <w:lang w:eastAsia="en-ID"/>
-        </w:rPr>
-        <w:t xml:space="preserve">j </w:t>
-      </w:r>
-      <w:r>
-        <w:rPr>
-          <w:rFonts w:ascii="Fira Code" w:eastAsia="Times New Roman" w:hAnsi="Fira Code" w:cs="Fira Code"/>
-          <w:color w:val="3FEABF"/>
-          <w:sz w:val="23"/>
-          <w:szCs w:val="23"/>
-          <w:lang w:eastAsia="en-ID"/>
-        </w:rPr>
-        <w:t>-</w:t>
-      </w:r>
-      <w:r>
-        <w:rPr>
-          <w:rFonts w:ascii="Fira Code" w:eastAsia="Times New Roman" w:hAnsi="Fira Code" w:cs="Fira Code"/>
-          <w:color w:val="FFFFFF"/>
-          <w:sz w:val="23"/>
-          <w:szCs w:val="23"/>
-          <w:lang w:eastAsia="en-ID"/>
-        </w:rPr>
-        <w:t xml:space="preserve"> </w:t>
-      </w:r>
-      <w:r>
-        <w:rPr>
-          <w:rFonts w:ascii="Fira Code" w:eastAsia="Times New Roman" w:hAnsi="Fira Code" w:cs="Fira Code"/>
-          <w:color w:val="D887F5"/>
-          <w:sz w:val="23"/>
-          <w:szCs w:val="23"/>
-          <w:lang w:eastAsia="en-ID"/>
-        </w:rPr>
-        <w:t>1</w:t>
-      </w:r>
-      <w:r>
-        <w:rPr>
-          <w:rFonts w:ascii="Fira Code" w:eastAsia="Times New Roman" w:hAnsi="Fira Code" w:cs="Fira Code"/>
-          <w:color w:val="B4A8C8"/>
-          <w:sz w:val="23"/>
-          <w:szCs w:val="23"/>
-          <w:lang w:eastAsia="en-ID"/>
-        </w:rPr>
-        <w:t>]</w:t>
-      </w:r>
-      <w:r>
-        <w:rPr>
-          <w:rFonts w:ascii="Fira Code" w:eastAsia="Times New Roman" w:hAnsi="Fira Code" w:cs="Fira Code"/>
-          <w:color w:val="FFFFFF"/>
-          <w:sz w:val="23"/>
-          <w:szCs w:val="23"/>
-          <w:lang w:eastAsia="en-ID"/>
-        </w:rPr>
-        <w:t xml:space="preserve"> </w:t>
-      </w:r>
-      <w:r>
-        <w:rPr>
-          <w:rFonts w:ascii="Fira Code" w:eastAsia="Times New Roman" w:hAnsi="Fira Code" w:cs="Fira Code"/>
-          <w:color w:val="3FEABF"/>
-          <w:sz w:val="23"/>
-          <w:szCs w:val="23"/>
-          <w:lang w:eastAsia="en-ID"/>
-        </w:rPr>
-        <w:t>&lt;</w:t>
-      </w:r>
-      <w:r>
-        <w:rPr>
-          <w:rFonts w:ascii="Fira Code" w:eastAsia="Times New Roman" w:hAnsi="Fira Code" w:cs="Fira Code"/>
-          <w:color w:val="FFFFFF"/>
-          <w:sz w:val="23"/>
-          <w:szCs w:val="23"/>
-          <w:lang w:eastAsia="en-ID"/>
-        </w:rPr>
-        <w:t xml:space="preserve"> intData</w:t>
-      </w:r>
-      <w:r>
-        <w:rPr>
-          <w:rFonts w:ascii="Fira Code" w:eastAsia="Times New Roman" w:hAnsi="Fira Code" w:cs="Fira Code"/>
-          <w:color w:val="B4A8C8"/>
-          <w:sz w:val="23"/>
-          <w:szCs w:val="23"/>
-          <w:lang w:eastAsia="en-ID"/>
-        </w:rPr>
-        <w:t>[</w:t>
-      </w:r>
-      <w:r>
-        <w:rPr>
-          <w:rFonts w:ascii="Fira Code" w:eastAsia="Times New Roman" w:hAnsi="Fira Code" w:cs="Fira Code"/>
-          <w:color w:val="FFFFFF"/>
-          <w:sz w:val="23"/>
-          <w:szCs w:val="23"/>
-          <w:lang w:eastAsia="en-ID"/>
-        </w:rPr>
-        <w:t>j</w:t>
-      </w:r>
-      <w:r>
-        <w:rPr>
-          <w:rFonts w:ascii="Fira Code" w:eastAsia="Times New Roman" w:hAnsi="Fira Code" w:cs="Fira Code"/>
-          <w:color w:val="B4A8C8"/>
-          <w:sz w:val="23"/>
-          <w:szCs w:val="23"/>
-          <w:lang w:eastAsia="en-ID"/>
-        </w:rPr>
-        <w:t>])</w:t>
-      </w:r>
-      <w:r>
-        <w:rPr>
-          <w:rFonts w:ascii="Fira Code" w:eastAsia="Times New Roman" w:hAnsi="Fira Code" w:cs="Fira Code"/>
-          <w:color w:val="FFFFFF"/>
-          <w:sz w:val="23"/>
-          <w:szCs w:val="23"/>
-          <w:lang w:eastAsia="en-ID"/>
-        </w:rPr>
-        <w:t xml:space="preserve"> </w:t>
-      </w:r>
-      <w:r>
-        <w:rPr>
-          <w:rFonts w:ascii="Fira Code" w:eastAsia="Times New Roman" w:hAnsi="Fira Code" w:cs="Fira Code"/>
-          <w:color w:val="B4A8C8"/>
-          <w:sz w:val="23"/>
-          <w:szCs w:val="23"/>
-          <w:lang w:eastAsia="en-ID"/>
-        </w:rPr>
-        <w:t>{</w:t>
-      </w:r>
-    </w:p>
-    <w:p>
-      <w:pPr>
-        <w:shd w:val="clear" w:color="auto" w:fill="27212E"/>
-        <w:spacing w:after="0" w:line="300" w:lineRule="atLeast"/>
-        <w:rPr>
-          <w:rFonts w:ascii="Fira Code" w:eastAsia="Times New Roman" w:hAnsi="Fira Code" w:cs="Fira Code"/>
-          <w:color w:val="FFFFFF"/>
-          <w:sz w:val="23"/>
-          <w:szCs w:val="23"/>
-          <w:lang w:eastAsia="en-ID"/>
-        </w:rPr>
-      </w:pPr>
-      <w:r>
-        <w:rPr>
-          <w:rFonts w:ascii="Fira Code" w:eastAsia="Times New Roman" w:hAnsi="Fira Code" w:cs="Fira Code"/>
-          <w:color w:val="B4A8C8"/>
-          <w:sz w:val="23"/>
-          <w:szCs w:val="23"/>
-          <w:lang w:eastAsia="en-ID"/>
-        </w:rPr>
-        <w:t xml:space="preserve">          </w:t>
-      </w:r>
-      <w:r>
-        <w:rPr>
-          <w:rFonts w:ascii="Fira Code" w:eastAsia="Times New Roman" w:hAnsi="Fira Code" w:cs="Fira Code"/>
-          <w:color w:val="B4ABBE"/>
-          <w:sz w:val="23"/>
-          <w:szCs w:val="23"/>
-          <w:lang w:eastAsia="en-ID"/>
-        </w:rPr>
-        <w:t>// swap elemen</w:t>
-      </w:r>
-    </w:p>
-    <w:p>
-      <w:pPr>
-        <w:shd w:val="clear" w:color="auto" w:fill="27212E"/>
-        <w:spacing w:after="0" w:line="300" w:lineRule="atLeast"/>
-        <w:rPr>
-          <w:rFonts w:ascii="Fira Code" w:eastAsia="Times New Roman" w:hAnsi="Fira Code" w:cs="Fira Code"/>
-          <w:color w:val="FFFFFF"/>
-          <w:sz w:val="23"/>
-          <w:szCs w:val="23"/>
-          <w:lang w:eastAsia="en-ID"/>
-        </w:rPr>
-      </w:pPr>
-      <w:r>
-        <w:rPr>
-          <w:rFonts w:ascii="Fira Code" w:eastAsia="Times New Roman" w:hAnsi="Fira Code" w:cs="Fira Code"/>
-          <w:color w:val="FFFFFF"/>
-          <w:sz w:val="23"/>
-          <w:szCs w:val="23"/>
-          <w:lang w:eastAsia="en-ID"/>
-        </w:rPr>
-        <w:t xml:space="preserve">          temp </w:t>
-      </w:r>
-      <w:r>
-        <w:rPr>
-          <w:rFonts w:ascii="Fira Code" w:eastAsia="Times New Roman" w:hAnsi="Fira Code" w:cs="Fira Code"/>
-          <w:color w:val="3FEABF"/>
-          <w:sz w:val="23"/>
-          <w:szCs w:val="23"/>
-          <w:lang w:eastAsia="en-ID"/>
-        </w:rPr>
-        <w:t>=</w:t>
-      </w:r>
-      <w:r>
-        <w:rPr>
-          <w:rFonts w:ascii="Fira Code" w:eastAsia="Times New Roman" w:hAnsi="Fira Code" w:cs="Fira Code"/>
-          <w:color w:val="FFFFFF"/>
-          <w:sz w:val="23"/>
-          <w:szCs w:val="23"/>
-          <w:lang w:eastAsia="en-ID"/>
-        </w:rPr>
-        <w:t xml:space="preserve"> intData</w:t>
-      </w:r>
-      <w:r>
-        <w:rPr>
-          <w:rFonts w:ascii="Fira Code" w:eastAsia="Times New Roman" w:hAnsi="Fira Code" w:cs="Fira Code"/>
-          <w:color w:val="B4A8C8"/>
-          <w:sz w:val="23"/>
-          <w:szCs w:val="23"/>
-          <w:lang w:eastAsia="en-ID"/>
-        </w:rPr>
-        <w:t>[</w:t>
-      </w:r>
-      <w:r>
-        <w:rPr>
-          <w:rFonts w:ascii="Fira Code" w:eastAsia="Times New Roman" w:hAnsi="Fira Code" w:cs="Fira Code"/>
-          <w:color w:val="FFFFFF"/>
-          <w:sz w:val="23"/>
-          <w:szCs w:val="23"/>
-          <w:lang w:eastAsia="en-ID"/>
-        </w:rPr>
-        <w:t>j</w:t>
-      </w:r>
-      <w:r>
-        <w:rPr>
-          <w:rFonts w:ascii="Fira Code" w:eastAsia="Times New Roman" w:hAnsi="Fira Code" w:cs="Fira Code"/>
-          <w:color w:val="B4A8C8"/>
-          <w:sz w:val="23"/>
-          <w:szCs w:val="23"/>
-          <w:lang w:eastAsia="en-ID"/>
-        </w:rPr>
-        <w:t>];</w:t>
-      </w:r>
-    </w:p>
-    <w:p>
-      <w:pPr>
-        <w:shd w:val="clear" w:color="auto" w:fill="27212E"/>
-        <w:spacing w:after="0" w:line="300" w:lineRule="atLeast"/>
-        <w:rPr>
-          <w:rFonts w:ascii="Fira Code" w:eastAsia="Times New Roman" w:hAnsi="Fira Code" w:cs="Fira Code"/>
-          <w:color w:val="FFFFFF"/>
-          <w:sz w:val="23"/>
-          <w:szCs w:val="23"/>
-          <w:lang w:eastAsia="en-ID"/>
-        </w:rPr>
-      </w:pPr>
-      <w:r>
-        <w:rPr>
-          <w:rFonts w:ascii="Fira Code" w:eastAsia="Times New Roman" w:hAnsi="Fira Code" w:cs="Fira Code"/>
-          <w:color w:val="FFFFFF"/>
-          <w:sz w:val="23"/>
-          <w:szCs w:val="23"/>
-          <w:lang w:eastAsia="en-ID"/>
-        </w:rPr>
-        <w:t>          intData</w:t>
-      </w:r>
-      <w:r>
-        <w:rPr>
-          <w:rFonts w:ascii="Fira Code" w:eastAsia="Times New Roman" w:hAnsi="Fira Code" w:cs="Fira Code"/>
-          <w:color w:val="B4A8C8"/>
-          <w:sz w:val="23"/>
-          <w:szCs w:val="23"/>
-          <w:lang w:eastAsia="en-ID"/>
-        </w:rPr>
-        <w:t>[</w:t>
-      </w:r>
-      <w:r>
-        <w:rPr>
-          <w:rFonts w:ascii="Fira Code" w:eastAsia="Times New Roman" w:hAnsi="Fira Code" w:cs="Fira Code"/>
-          <w:color w:val="FFFFFF"/>
-          <w:sz w:val="23"/>
-          <w:szCs w:val="23"/>
-          <w:lang w:eastAsia="en-ID"/>
-        </w:rPr>
-        <w:t>j</w:t>
-      </w:r>
-      <w:r>
-        <w:rPr>
-          <w:rFonts w:ascii="Fira Code" w:eastAsia="Times New Roman" w:hAnsi="Fira Code" w:cs="Fira Code"/>
-          <w:color w:val="B4A8C8"/>
-          <w:sz w:val="23"/>
-          <w:szCs w:val="23"/>
-          <w:lang w:eastAsia="en-ID"/>
-        </w:rPr>
-        <w:t>]</w:t>
-      </w:r>
-      <w:r>
-        <w:rPr>
-          <w:rFonts w:ascii="Fira Code" w:eastAsia="Times New Roman" w:hAnsi="Fira Code" w:cs="Fira Code"/>
-          <w:color w:val="FFFFFF"/>
-          <w:sz w:val="23"/>
-          <w:szCs w:val="23"/>
-          <w:lang w:eastAsia="en-ID"/>
-        </w:rPr>
-        <w:t xml:space="preserve"> </w:t>
-      </w:r>
-      <w:r>
-        <w:rPr>
-          <w:rFonts w:ascii="Fira Code" w:eastAsia="Times New Roman" w:hAnsi="Fira Code" w:cs="Fira Code"/>
-          <w:color w:val="3FEABF"/>
-          <w:sz w:val="23"/>
-          <w:szCs w:val="23"/>
-          <w:lang w:eastAsia="en-ID"/>
-        </w:rPr>
-        <w:t>=</w:t>
-      </w:r>
-      <w:r>
-        <w:rPr>
-          <w:rFonts w:ascii="Fira Code" w:eastAsia="Times New Roman" w:hAnsi="Fira Code" w:cs="Fira Code"/>
-          <w:color w:val="FFFFFF"/>
-          <w:sz w:val="23"/>
-          <w:szCs w:val="23"/>
-          <w:lang w:eastAsia="en-ID"/>
-        </w:rPr>
-        <w:t xml:space="preserve"> intData</w:t>
-      </w:r>
-      <w:r>
-        <w:rPr>
-          <w:rFonts w:ascii="Fira Code" w:eastAsia="Times New Roman" w:hAnsi="Fira Code" w:cs="Fira Code"/>
-          <w:color w:val="B4A8C8"/>
-          <w:sz w:val="23"/>
-          <w:szCs w:val="23"/>
-          <w:lang w:eastAsia="en-ID"/>
-        </w:rPr>
-        <w:t>[</w:t>
-      </w:r>
-      <w:r>
-        <w:rPr>
-          <w:rFonts w:ascii="Fira Code" w:eastAsia="Times New Roman" w:hAnsi="Fira Code" w:cs="Fira Code"/>
-          <w:color w:val="FFFFFF"/>
-          <w:sz w:val="23"/>
-          <w:szCs w:val="23"/>
-          <w:lang w:eastAsia="en-ID"/>
-        </w:rPr>
-        <w:t xml:space="preserve">j </w:t>
-      </w:r>
-      <w:r>
-        <w:rPr>
-          <w:rFonts w:ascii="Fira Code" w:eastAsia="Times New Roman" w:hAnsi="Fira Code" w:cs="Fira Code"/>
-          <w:color w:val="3FEABF"/>
-          <w:sz w:val="23"/>
-          <w:szCs w:val="23"/>
-          <w:lang w:eastAsia="en-ID"/>
-        </w:rPr>
-        <w:t>-</w:t>
-      </w:r>
-      <w:r>
-        <w:rPr>
-          <w:rFonts w:ascii="Fira Code" w:eastAsia="Times New Roman" w:hAnsi="Fira Code" w:cs="Fira Code"/>
-          <w:color w:val="FFFFFF"/>
-          <w:sz w:val="23"/>
-          <w:szCs w:val="23"/>
-          <w:lang w:eastAsia="en-ID"/>
-        </w:rPr>
-        <w:t xml:space="preserve"> </w:t>
-      </w:r>
-      <w:r>
-        <w:rPr>
-          <w:rFonts w:ascii="Fira Code" w:eastAsia="Times New Roman" w:hAnsi="Fira Code" w:cs="Fira Code"/>
-          <w:color w:val="D887F5"/>
-          <w:sz w:val="23"/>
-          <w:szCs w:val="23"/>
-          <w:lang w:eastAsia="en-ID"/>
-        </w:rPr>
-        <w:t>1</w:t>
-      </w:r>
-      <w:r>
-        <w:rPr>
-          <w:rFonts w:ascii="Fira Code" w:eastAsia="Times New Roman" w:hAnsi="Fira Code" w:cs="Fira Code"/>
-          <w:color w:val="B4A8C8"/>
-          <w:sz w:val="23"/>
-          <w:szCs w:val="23"/>
-          <w:lang w:eastAsia="en-ID"/>
-        </w:rPr>
-        <w:t>];</w:t>
-      </w:r>
-    </w:p>
-    <w:p>
-      <w:pPr>
-        <w:shd w:val="clear" w:color="auto" w:fill="27212E"/>
-        <w:spacing w:after="0" w:line="300" w:lineRule="atLeast"/>
-        <w:rPr>
-          <w:rFonts w:ascii="Fira Code" w:eastAsia="Times New Roman" w:hAnsi="Fira Code" w:cs="Fira Code"/>
-          <w:color w:val="FFFFFF"/>
-          <w:sz w:val="23"/>
-          <w:szCs w:val="23"/>
-          <w:lang w:eastAsia="en-ID"/>
-        </w:rPr>
-      </w:pPr>
-      <w:r>
-        <w:rPr>
-          <w:rFonts w:ascii="Fira Code" w:eastAsia="Times New Roman" w:hAnsi="Fira Code" w:cs="Fira Code"/>
-          <w:color w:val="FFFFFF"/>
-          <w:sz w:val="23"/>
-          <w:szCs w:val="23"/>
-          <w:lang w:eastAsia="en-ID"/>
-        </w:rPr>
-        <w:t>          intData</w:t>
-      </w:r>
-      <w:r>
-        <w:rPr>
-          <w:rFonts w:ascii="Fira Code" w:eastAsia="Times New Roman" w:hAnsi="Fira Code" w:cs="Fira Code"/>
-          <w:color w:val="B4A8C8"/>
-          <w:sz w:val="23"/>
-          <w:szCs w:val="23"/>
-          <w:lang w:eastAsia="en-ID"/>
-        </w:rPr>
-        <w:t>[</w:t>
-      </w:r>
-      <w:r>
-        <w:rPr>
-          <w:rFonts w:ascii="Fira Code" w:eastAsia="Times New Roman" w:hAnsi="Fira Code" w:cs="Fira Code"/>
-          <w:color w:val="FFFFFF"/>
-          <w:sz w:val="23"/>
-          <w:szCs w:val="23"/>
-          <w:lang w:eastAsia="en-ID"/>
-        </w:rPr>
-        <w:t xml:space="preserve">j </w:t>
-      </w:r>
-      <w:r>
-        <w:rPr>
-          <w:rFonts w:ascii="Fira Code" w:eastAsia="Times New Roman" w:hAnsi="Fira Code" w:cs="Fira Code"/>
-          <w:color w:val="3FEABF"/>
-          <w:sz w:val="23"/>
-          <w:szCs w:val="23"/>
-          <w:lang w:eastAsia="en-ID"/>
-        </w:rPr>
-        <w:t>-</w:t>
-      </w:r>
-      <w:r>
-        <w:rPr>
-          <w:rFonts w:ascii="Fira Code" w:eastAsia="Times New Roman" w:hAnsi="Fira Code" w:cs="Fira Code"/>
-          <w:color w:val="FFFFFF"/>
-          <w:sz w:val="23"/>
-          <w:szCs w:val="23"/>
-          <w:lang w:eastAsia="en-ID"/>
-        </w:rPr>
-        <w:t xml:space="preserve"> </w:t>
-      </w:r>
-      <w:r>
-        <w:rPr>
-          <w:rFonts w:ascii="Fira Code" w:eastAsia="Times New Roman" w:hAnsi="Fira Code" w:cs="Fira Code"/>
-          <w:color w:val="D887F5"/>
-          <w:sz w:val="23"/>
-          <w:szCs w:val="23"/>
-          <w:lang w:eastAsia="en-ID"/>
-        </w:rPr>
-        <w:t>1</w:t>
-      </w:r>
-      <w:r>
-        <w:rPr>
-          <w:rFonts w:ascii="Fira Code" w:eastAsia="Times New Roman" w:hAnsi="Fira Code" w:cs="Fira Code"/>
-          <w:color w:val="B4A8C8"/>
-          <w:sz w:val="23"/>
-          <w:szCs w:val="23"/>
-          <w:lang w:eastAsia="en-ID"/>
-        </w:rPr>
-        <w:t>]</w:t>
-      </w:r>
-      <w:r>
-        <w:rPr>
-          <w:rFonts w:ascii="Fira Code" w:eastAsia="Times New Roman" w:hAnsi="Fira Code" w:cs="Fira Code"/>
-          <w:color w:val="FFFFFF"/>
-          <w:sz w:val="23"/>
-          <w:szCs w:val="23"/>
-          <w:lang w:eastAsia="en-ID"/>
-        </w:rPr>
-        <w:t xml:space="preserve"> </w:t>
-      </w:r>
-      <w:r>
-        <w:rPr>
-          <w:rFonts w:ascii="Fira Code" w:eastAsia="Times New Roman" w:hAnsi="Fira Code" w:cs="Fira Code"/>
-          <w:color w:val="3FEABF"/>
-          <w:sz w:val="23"/>
-          <w:szCs w:val="23"/>
-          <w:lang w:eastAsia="en-ID"/>
-        </w:rPr>
-        <w:t>=</w:t>
-      </w:r>
-      <w:r>
-        <w:rPr>
-          <w:rFonts w:ascii="Fira Code" w:eastAsia="Times New Roman" w:hAnsi="Fira Code" w:cs="Fira Code"/>
-          <w:color w:val="FFFFFF"/>
-          <w:sz w:val="23"/>
-          <w:szCs w:val="23"/>
-          <w:lang w:eastAsia="en-ID"/>
-        </w:rPr>
-        <w:t xml:space="preserve"> temp</w:t>
-      </w:r>
-      <w:r>
-        <w:rPr>
-          <w:rFonts w:ascii="Fira Code" w:eastAsia="Times New Roman" w:hAnsi="Fira Code" w:cs="Fira Code"/>
-          <w:color w:val="B4A8C8"/>
-          <w:sz w:val="23"/>
-          <w:szCs w:val="23"/>
-          <w:lang w:eastAsia="en-ID"/>
-        </w:rPr>
-        <w:t>;</w:t>
-      </w:r>
-    </w:p>
-    <w:p>
-      <w:pPr>
-        <w:shd w:val="clear" w:color="auto" w:fill="27212E"/>
-        <w:spacing w:after="0" w:line="300" w:lineRule="atLeast"/>
-        <w:rPr>
-          <w:rFonts w:ascii="Fira Code" w:eastAsia="Times New Roman" w:hAnsi="Fira Code" w:cs="Fira Code"/>
-          <w:color w:val="FFFFFF"/>
-          <w:sz w:val="23"/>
-          <w:szCs w:val="23"/>
-          <w:lang w:eastAsia="en-ID"/>
-        </w:rPr>
-      </w:pPr>
-      <w:r>
-        <w:rPr>
-          <w:rFonts w:ascii="Fira Code" w:eastAsia="Times New Roman" w:hAnsi="Fira Code" w:cs="Fira Code"/>
-          <w:color w:val="FFFFFF"/>
-          <w:sz w:val="23"/>
-          <w:szCs w:val="23"/>
-          <w:lang w:eastAsia="en-ID"/>
-        </w:rPr>
-        <w:t xml:space="preserve">        </w:t>
-      </w:r>
-      <w:r>
-        <w:rPr>
-          <w:rFonts w:ascii="Fira Code" w:eastAsia="Times New Roman" w:hAnsi="Fira Code" w:cs="Fira Code"/>
-          <w:color w:val="B4A8C8"/>
-          <w:sz w:val="23"/>
-          <w:szCs w:val="23"/>
-          <w:lang w:eastAsia="en-ID"/>
-        </w:rPr>
-        <w:t>}</w:t>
-      </w:r>
-    </w:p>
-    <w:p>
-      <w:pPr>
-        <w:shd w:val="clear" w:color="auto" w:fill="27212E"/>
-        <w:spacing w:after="0" w:line="300" w:lineRule="atLeast"/>
-        <w:rPr>
-          <w:rFonts w:ascii="Fira Code" w:eastAsia="Times New Roman" w:hAnsi="Fira Code" w:cs="Fira Code"/>
-          <w:color w:val="FFFFFF"/>
-          <w:sz w:val="23"/>
-          <w:szCs w:val="23"/>
-          <w:lang w:eastAsia="en-ID"/>
-        </w:rPr>
-      </w:pPr>
-      <w:r>
-        <w:rPr>
-          <w:rFonts w:ascii="Fira Code" w:eastAsia="Times New Roman" w:hAnsi="Fira Code" w:cs="Fira Code"/>
-          <w:color w:val="FFFFFF"/>
-          <w:sz w:val="23"/>
-          <w:szCs w:val="23"/>
-          <w:lang w:eastAsia="en-ID"/>
-        </w:rPr>
-        <w:t xml:space="preserve">      </w:t>
-      </w:r>
-      <w:r>
-        <w:rPr>
-          <w:rFonts w:ascii="Fira Code" w:eastAsia="Times New Roman" w:hAnsi="Fira Code" w:cs="Fira Code"/>
-          <w:color w:val="B4A8C8"/>
-          <w:sz w:val="23"/>
-          <w:szCs w:val="23"/>
-          <w:lang w:eastAsia="en-ID"/>
-        </w:rPr>
-        <w:t>}</w:t>
-      </w:r>
-    </w:p>
-    <w:p>
-      <w:pPr>
-        <w:shd w:val="clear" w:color="auto" w:fill="27212E"/>
-        <w:spacing w:after="0" w:line="300" w:lineRule="atLeast"/>
-        <w:rPr>
-          <w:rFonts w:ascii="Fira Code" w:eastAsia="Times New Roman" w:hAnsi="Fira Code" w:cs="Fira Code"/>
-          <w:color w:val="FFFFFF"/>
-          <w:sz w:val="23"/>
-          <w:szCs w:val="23"/>
-          <w:lang w:eastAsia="en-ID"/>
-        </w:rPr>
-      </w:pPr>
-      <w:r>
-        <w:rPr>
-          <w:rFonts w:ascii="Fira Code" w:eastAsia="Times New Roman" w:hAnsi="Fira Code" w:cs="Fira Code"/>
-          <w:color w:val="FFFFFF"/>
-          <w:sz w:val="23"/>
-          <w:szCs w:val="23"/>
-          <w:lang w:eastAsia="en-ID"/>
-        </w:rPr>
-        <w:t xml:space="preserve">    </w:t>
-      </w:r>
-      <w:r>
-        <w:rPr>
-          <w:rFonts w:ascii="Fira Code" w:eastAsia="Times New Roman" w:hAnsi="Fira Code" w:cs="Fira Code"/>
-          <w:color w:val="B4A8C8"/>
-          <w:sz w:val="23"/>
-          <w:szCs w:val="23"/>
-          <w:lang w:eastAsia="en-ID"/>
-        </w:rPr>
-        <w:t>}</w:t>
-      </w:r>
-    </w:p>
-    <w:p>
-      <w:pPr>
-        <w:shd w:val="clear" w:color="auto" w:fill="27212E"/>
-        <w:spacing w:after="0" w:line="300" w:lineRule="atLeast"/>
-        <w:rPr>
-          <w:rFonts w:ascii="Fira Code" w:eastAsia="Times New Roman" w:hAnsi="Fira Code" w:cs="Fira Code"/>
-          <w:color w:val="FFFFFF"/>
-          <w:sz w:val="23"/>
-          <w:szCs w:val="23"/>
-          <w:lang w:eastAsia="en-ID"/>
-        </w:rPr>
-      </w:pPr>
-    </w:p>
-    <w:p>
-      <w:pPr>
-        <w:shd w:val="clear" w:color="auto" w:fill="27212E"/>
-        <w:spacing w:after="0" w:line="300" w:lineRule="atLeast"/>
-        <w:rPr>
-          <w:rFonts w:ascii="Fira Code" w:eastAsia="Times New Roman" w:hAnsi="Fira Code" w:cs="Fira Code"/>
-          <w:color w:val="FFFFFF"/>
-          <w:sz w:val="23"/>
-          <w:szCs w:val="23"/>
-          <w:lang w:eastAsia="en-ID"/>
-        </w:rPr>
-      </w:pPr>
-      <w:r>
-        <w:rPr>
-          <w:rFonts w:ascii="Fira Code" w:eastAsia="Times New Roman" w:hAnsi="Fira Code" w:cs="Fira Code"/>
-          <w:color w:val="FFFFFF"/>
-          <w:sz w:val="23"/>
-          <w:szCs w:val="23"/>
-          <w:lang w:eastAsia="en-ID"/>
-        </w:rPr>
-        <w:t>    System</w:t>
-      </w:r>
-      <w:r>
-        <w:rPr>
-          <w:rFonts w:ascii="Fira Code" w:eastAsia="Times New Roman" w:hAnsi="Fira Code" w:cs="Fira Code"/>
-          <w:color w:val="3FEABF"/>
-          <w:sz w:val="23"/>
-          <w:szCs w:val="23"/>
-          <w:lang w:eastAsia="en-ID"/>
-        </w:rPr>
-        <w:t>.</w:t>
-      </w:r>
-      <w:r>
-        <w:rPr>
-          <w:rFonts w:ascii="Fira Code" w:eastAsia="Times New Roman" w:hAnsi="Fira Code" w:cs="Fira Code"/>
-          <w:color w:val="FFFFFF"/>
-          <w:sz w:val="23"/>
-          <w:szCs w:val="23"/>
-          <w:lang w:eastAsia="en-ID"/>
-        </w:rPr>
-        <w:t>out</w:t>
-      </w:r>
-      <w:r>
-        <w:rPr>
-          <w:rFonts w:ascii="Fira Code" w:eastAsia="Times New Roman" w:hAnsi="Fira Code" w:cs="Fira Code"/>
-          <w:color w:val="3FEABF"/>
-          <w:sz w:val="23"/>
-          <w:szCs w:val="23"/>
-          <w:lang w:eastAsia="en-ID"/>
-        </w:rPr>
-        <w:t>.</w:t>
-      </w:r>
-      <w:r>
-        <w:rPr>
-          <w:rFonts w:ascii="Fira Code" w:eastAsia="Times New Roman" w:hAnsi="Fira Code" w:cs="Fira Code"/>
-          <w:color w:val="FF52BF"/>
-          <w:sz w:val="23"/>
-          <w:szCs w:val="23"/>
-          <w:lang w:eastAsia="en-ID"/>
-        </w:rPr>
-        <w:t>println</w:t>
-      </w:r>
-      <w:r>
-        <w:rPr>
-          <w:rFonts w:ascii="Fira Code" w:eastAsia="Times New Roman" w:hAnsi="Fira Code" w:cs="Fira Code"/>
-          <w:color w:val="B4A8C8"/>
-          <w:sz w:val="23"/>
-          <w:szCs w:val="23"/>
-          <w:lang w:eastAsia="en-ID"/>
-        </w:rPr>
-        <w:t>("</w:t>
-      </w:r>
-      <w:r>
-        <w:rPr>
-          <w:rFonts w:ascii="Fira Code" w:eastAsia="Times New Roman" w:hAnsi="Fira Code" w:cs="Fira Code"/>
-          <w:color w:val="ACDFEF"/>
-          <w:sz w:val="23"/>
-          <w:szCs w:val="23"/>
-          <w:lang w:eastAsia="en-ID"/>
-        </w:rPr>
-        <w:t>Hasil Pengurutan:</w:t>
-      </w:r>
-      <w:r>
-        <w:rPr>
-          <w:rFonts w:ascii="Fira Code" w:eastAsia="Times New Roman" w:hAnsi="Fira Code" w:cs="Fira Code"/>
-          <w:color w:val="B4A8C8"/>
-          <w:sz w:val="23"/>
-          <w:szCs w:val="23"/>
-          <w:lang w:eastAsia="en-ID"/>
-        </w:rPr>
-        <w:t>");</w:t>
-      </w:r>
-    </w:p>
-    <w:p>
-      <w:pPr>
-        <w:shd w:val="clear" w:color="auto" w:fill="27212E"/>
-        <w:spacing w:after="0" w:line="300" w:lineRule="atLeast"/>
-        <w:rPr>
-          <w:rFonts w:ascii="Fira Code" w:eastAsia="Times New Roman" w:hAnsi="Fira Code" w:cs="Fira Code"/>
-          <w:color w:val="FFFFFF"/>
-          <w:sz w:val="23"/>
-          <w:szCs w:val="23"/>
-          <w:lang w:eastAsia="en-ID"/>
-        </w:rPr>
-      </w:pPr>
-      <w:r>
-        <w:rPr>
-          <w:rFonts w:ascii="Fira Code" w:eastAsia="Times New Roman" w:hAnsi="Fira Code" w:cs="Fira Code"/>
-          <w:color w:val="FFFFFF"/>
-          <w:sz w:val="23"/>
-          <w:szCs w:val="23"/>
-          <w:lang w:eastAsia="en-ID"/>
-        </w:rPr>
-        <w:t xml:space="preserve">    </w:t>
-      </w:r>
-      <w:r>
-        <w:rPr>
-          <w:rFonts w:ascii="Fira Code" w:eastAsia="Times New Roman" w:hAnsi="Fira Code" w:cs="Fira Code"/>
-          <w:color w:val="1ED3EC"/>
-          <w:sz w:val="23"/>
-          <w:szCs w:val="23"/>
-          <w:lang w:eastAsia="en-ID"/>
-        </w:rPr>
-        <w:t>for</w:t>
-      </w:r>
-      <w:r>
-        <w:rPr>
-          <w:rFonts w:ascii="Fira Code" w:eastAsia="Times New Roman" w:hAnsi="Fira Code" w:cs="Fira Code"/>
-          <w:color w:val="FFFFFF"/>
-          <w:sz w:val="23"/>
-          <w:szCs w:val="23"/>
-          <w:lang w:eastAsia="en-ID"/>
-        </w:rPr>
-        <w:t xml:space="preserve"> </w:t>
-      </w:r>
-      <w:r>
-        <w:rPr>
-          <w:rFonts w:ascii="Fira Code" w:eastAsia="Times New Roman" w:hAnsi="Fira Code" w:cs="Fira Code"/>
-          <w:color w:val="B4A8C8"/>
-          <w:sz w:val="23"/>
-          <w:szCs w:val="23"/>
-          <w:lang w:eastAsia="en-ID"/>
-        </w:rPr>
-        <w:t>(</w:t>
-      </w:r>
-      <w:r>
-        <w:rPr>
-          <w:rFonts w:ascii="Fira Code" w:eastAsia="Times New Roman" w:hAnsi="Fira Code" w:cs="Fira Code"/>
-          <w:color w:val="D887F5"/>
-          <w:sz w:val="23"/>
-          <w:szCs w:val="23"/>
-          <w:lang w:eastAsia="en-ID"/>
-        </w:rPr>
-        <w:t>int</w:t>
-      </w:r>
-      <w:r>
-        <w:rPr>
-          <w:rFonts w:ascii="Fira Code" w:eastAsia="Times New Roman" w:hAnsi="Fira Code" w:cs="Fira Code"/>
-          <w:color w:val="FFFFFF"/>
-          <w:sz w:val="23"/>
-          <w:szCs w:val="23"/>
-          <w:lang w:eastAsia="en-ID"/>
-        </w:rPr>
-        <w:t xml:space="preserve"> i </w:t>
-      </w:r>
-      <w:r>
-        <w:rPr>
-          <w:rFonts w:ascii="Fira Code" w:eastAsia="Times New Roman" w:hAnsi="Fira Code" w:cs="Fira Code"/>
-          <w:color w:val="3FEABF"/>
-          <w:sz w:val="23"/>
-          <w:szCs w:val="23"/>
-          <w:lang w:eastAsia="en-ID"/>
-        </w:rPr>
-        <w:t>=</w:t>
-      </w:r>
-      <w:r>
-        <w:rPr>
-          <w:rFonts w:ascii="Fira Code" w:eastAsia="Times New Roman" w:hAnsi="Fira Code" w:cs="Fira Code"/>
-          <w:color w:val="FFFFFF"/>
-          <w:sz w:val="23"/>
-          <w:szCs w:val="23"/>
-          <w:lang w:eastAsia="en-ID"/>
-        </w:rPr>
-        <w:t xml:space="preserve"> </w:t>
-      </w:r>
-      <w:r>
-        <w:rPr>
-          <w:rFonts w:ascii="Fira Code" w:eastAsia="Times New Roman" w:hAnsi="Fira Code" w:cs="Fira Code"/>
-          <w:color w:val="D887F5"/>
-          <w:sz w:val="23"/>
-          <w:szCs w:val="23"/>
-          <w:lang w:eastAsia="en-ID"/>
-        </w:rPr>
-        <w:t>0</w:t>
-      </w:r>
-      <w:r>
-        <w:rPr>
-          <w:rFonts w:ascii="Fira Code" w:eastAsia="Times New Roman" w:hAnsi="Fira Code" w:cs="Fira Code"/>
-          <w:color w:val="B4A8C8"/>
-          <w:sz w:val="23"/>
-          <w:szCs w:val="23"/>
-          <w:lang w:eastAsia="en-ID"/>
-        </w:rPr>
-        <w:t>;</w:t>
-      </w:r>
-      <w:r>
-        <w:rPr>
-          <w:rFonts w:ascii="Fira Code" w:eastAsia="Times New Roman" w:hAnsi="Fira Code" w:cs="Fira Code"/>
-          <w:color w:val="FFFFFF"/>
-          <w:sz w:val="23"/>
-          <w:szCs w:val="23"/>
-          <w:lang w:eastAsia="en-ID"/>
-        </w:rPr>
-        <w:t xml:space="preserve"> i </w:t>
-      </w:r>
-      <w:r>
-        <w:rPr>
-          <w:rFonts w:ascii="Fira Code" w:eastAsia="Times New Roman" w:hAnsi="Fira Code" w:cs="Fira Code"/>
-          <w:color w:val="3FEABF"/>
-          <w:sz w:val="23"/>
-          <w:szCs w:val="23"/>
-          <w:lang w:eastAsia="en-ID"/>
-        </w:rPr>
-        <w:t>&lt;</w:t>
-      </w:r>
-      <w:r>
-        <w:rPr>
-          <w:rFonts w:ascii="Fira Code" w:eastAsia="Times New Roman" w:hAnsi="Fira Code" w:cs="Fira Code"/>
-          <w:color w:val="FFFFFF"/>
-          <w:sz w:val="23"/>
-          <w:szCs w:val="23"/>
-          <w:lang w:eastAsia="en-ID"/>
-        </w:rPr>
-        <w:t xml:space="preserve"> intData</w:t>
-      </w:r>
-      <w:r>
-        <w:rPr>
-          <w:rFonts w:ascii="Fira Code" w:eastAsia="Times New Roman" w:hAnsi="Fira Code" w:cs="Fira Code"/>
-          <w:color w:val="3FEABF"/>
-          <w:sz w:val="23"/>
-          <w:szCs w:val="23"/>
-          <w:lang w:eastAsia="en-ID"/>
-        </w:rPr>
-        <w:t>.</w:t>
-      </w:r>
-      <w:r>
-        <w:rPr>
-          <w:rFonts w:ascii="Fira Code" w:eastAsia="Times New Roman" w:hAnsi="Fira Code" w:cs="Fira Code"/>
-          <w:color w:val="FFFFFF"/>
-          <w:sz w:val="23"/>
-          <w:szCs w:val="23"/>
-          <w:lang w:eastAsia="en-ID"/>
-        </w:rPr>
-        <w:t>length</w:t>
-      </w:r>
-      <w:r>
-        <w:rPr>
-          <w:rFonts w:ascii="Fira Code" w:eastAsia="Times New Roman" w:hAnsi="Fira Code" w:cs="Fira Code"/>
-          <w:color w:val="B4A8C8"/>
-          <w:sz w:val="23"/>
-          <w:szCs w:val="23"/>
-          <w:lang w:eastAsia="en-ID"/>
-        </w:rPr>
-        <w:t>;</w:t>
-      </w:r>
-      <w:r>
-        <w:rPr>
-          <w:rFonts w:ascii="Fira Code" w:eastAsia="Times New Roman" w:hAnsi="Fira Code" w:cs="Fira Code"/>
-          <w:color w:val="FFFFFF"/>
-          <w:sz w:val="23"/>
-          <w:szCs w:val="23"/>
-          <w:lang w:eastAsia="en-ID"/>
-        </w:rPr>
-        <w:t xml:space="preserve"> i</w:t>
-      </w:r>
-      <w:r>
-        <w:rPr>
-          <w:rFonts w:ascii="Fira Code" w:eastAsia="Times New Roman" w:hAnsi="Fira Code" w:cs="Fira Code"/>
-          <w:color w:val="3FEABF"/>
-          <w:sz w:val="23"/>
-          <w:szCs w:val="23"/>
-          <w:lang w:eastAsia="en-ID"/>
-        </w:rPr>
-        <w:t>++</w:t>
-      </w:r>
-      <w:r>
-        <w:rPr>
-          <w:rFonts w:ascii="Fira Code" w:eastAsia="Times New Roman" w:hAnsi="Fira Code" w:cs="Fira Code"/>
-          <w:color w:val="B4A8C8"/>
-          <w:sz w:val="23"/>
-          <w:szCs w:val="23"/>
-          <w:lang w:eastAsia="en-ID"/>
-        </w:rPr>
-        <w:t>)</w:t>
-      </w:r>
-      <w:r>
-        <w:rPr>
-          <w:rFonts w:ascii="Fira Code" w:eastAsia="Times New Roman" w:hAnsi="Fira Code" w:cs="Fira Code"/>
-          <w:color w:val="FFFFFF"/>
-          <w:sz w:val="23"/>
-          <w:szCs w:val="23"/>
-          <w:lang w:eastAsia="en-ID"/>
-        </w:rPr>
-        <w:t xml:space="preserve"> </w:t>
-      </w:r>
-      <w:r>
-        <w:rPr>
-          <w:rFonts w:ascii="Fira Code" w:eastAsia="Times New Roman" w:hAnsi="Fira Code" w:cs="Fira Code"/>
-          <w:color w:val="B4A8C8"/>
-          <w:sz w:val="23"/>
-          <w:szCs w:val="23"/>
-          <w:lang w:eastAsia="en-ID"/>
-        </w:rPr>
-        <w:t>{</w:t>
-      </w:r>
-    </w:p>
-    <w:p>
-      <w:pPr>
-        <w:shd w:val="clear" w:color="auto" w:fill="27212E"/>
-        <w:spacing w:after="0" w:line="300" w:lineRule="atLeast"/>
-        <w:rPr>
-          <w:rFonts w:ascii="Fira Code" w:eastAsia="Times New Roman" w:hAnsi="Fira Code" w:cs="Fira Code"/>
-          <w:color w:val="FFFFFF"/>
-          <w:sz w:val="23"/>
-          <w:szCs w:val="23"/>
-          <w:lang w:eastAsia="en-ID"/>
-        </w:rPr>
-      </w:pPr>
-      <w:r>
-        <w:rPr>
-          <w:rFonts w:ascii="Fira Code" w:eastAsia="Times New Roman" w:hAnsi="Fira Code" w:cs="Fira Code"/>
-          <w:color w:val="FFFFFF"/>
-          <w:sz w:val="23"/>
-          <w:szCs w:val="23"/>
-          <w:lang w:eastAsia="en-ID"/>
-        </w:rPr>
-        <w:t>      System</w:t>
-      </w:r>
-      <w:r>
-        <w:rPr>
-          <w:rFonts w:ascii="Fira Code" w:eastAsia="Times New Roman" w:hAnsi="Fira Code" w:cs="Fira Code"/>
-          <w:color w:val="3FEABF"/>
-          <w:sz w:val="23"/>
-          <w:szCs w:val="23"/>
-          <w:lang w:eastAsia="en-ID"/>
-        </w:rPr>
-        <w:t>.</w:t>
-      </w:r>
-      <w:r>
-        <w:rPr>
-          <w:rFonts w:ascii="Fira Code" w:eastAsia="Times New Roman" w:hAnsi="Fira Code" w:cs="Fira Code"/>
-          <w:color w:val="FFFFFF"/>
-          <w:sz w:val="23"/>
-          <w:szCs w:val="23"/>
-          <w:lang w:eastAsia="en-ID"/>
-        </w:rPr>
-        <w:t>out</w:t>
-      </w:r>
-      <w:r>
-        <w:rPr>
-          <w:rFonts w:ascii="Fira Code" w:eastAsia="Times New Roman" w:hAnsi="Fira Code" w:cs="Fira Code"/>
-          <w:color w:val="3FEABF"/>
-          <w:sz w:val="23"/>
-          <w:szCs w:val="23"/>
-          <w:lang w:eastAsia="en-ID"/>
-        </w:rPr>
-        <w:t>.</w:t>
-      </w:r>
-      <w:r>
-        <w:rPr>
-          <w:rFonts w:ascii="Fira Code" w:eastAsia="Times New Roman" w:hAnsi="Fira Code" w:cs="Fira Code"/>
-          <w:color w:val="FF52BF"/>
-          <w:sz w:val="23"/>
-          <w:szCs w:val="23"/>
-          <w:lang w:eastAsia="en-ID"/>
-        </w:rPr>
-        <w:t>println</w:t>
-      </w:r>
-      <w:r>
-        <w:rPr>
-          <w:rFonts w:ascii="Fira Code" w:eastAsia="Times New Roman" w:hAnsi="Fira Code" w:cs="Fira Code"/>
-          <w:color w:val="B4A8C8"/>
-          <w:sz w:val="23"/>
-          <w:szCs w:val="23"/>
-          <w:lang w:eastAsia="en-ID"/>
-        </w:rPr>
-        <w:t>(</w:t>
-      </w:r>
-      <w:r>
-        <w:rPr>
-          <w:rFonts w:ascii="Fira Code" w:eastAsia="Times New Roman" w:hAnsi="Fira Code" w:cs="Fira Code"/>
-          <w:color w:val="FFFFFF"/>
-          <w:sz w:val="23"/>
-          <w:szCs w:val="23"/>
-          <w:lang w:eastAsia="en-ID"/>
-        </w:rPr>
-        <w:t>intData</w:t>
-      </w:r>
-      <w:r>
-        <w:rPr>
-          <w:rFonts w:ascii="Fira Code" w:eastAsia="Times New Roman" w:hAnsi="Fira Code" w:cs="Fira Code"/>
-          <w:color w:val="B4A8C8"/>
-          <w:sz w:val="23"/>
-          <w:szCs w:val="23"/>
-          <w:lang w:eastAsia="en-ID"/>
-        </w:rPr>
-        <w:t>[</w:t>
-      </w:r>
-      <w:r>
-        <w:rPr>
-          <w:rFonts w:ascii="Fira Code" w:eastAsia="Times New Roman" w:hAnsi="Fira Code" w:cs="Fira Code"/>
-          <w:color w:val="FFFFFF"/>
-          <w:sz w:val="23"/>
-          <w:szCs w:val="23"/>
-          <w:lang w:eastAsia="en-ID"/>
-        </w:rPr>
-        <w:t>i</w:t>
-      </w:r>
-      <w:r>
-        <w:rPr>
-          <w:rFonts w:ascii="Fira Code" w:eastAsia="Times New Roman" w:hAnsi="Fira Code" w:cs="Fira Code"/>
-          <w:color w:val="B4A8C8"/>
-          <w:sz w:val="23"/>
-          <w:szCs w:val="23"/>
-          <w:lang w:eastAsia="en-ID"/>
-        </w:rPr>
-        <w:t>]);</w:t>
-      </w:r>
-    </w:p>
-    <w:p>
-      <w:pPr>
-        <w:shd w:val="clear" w:color="auto" w:fill="27212E"/>
-        <w:spacing w:after="0" w:line="300" w:lineRule="atLeast"/>
-        <w:rPr>
-          <w:rFonts w:ascii="Fira Code" w:eastAsia="Times New Roman" w:hAnsi="Fira Code" w:cs="Fira Code"/>
-          <w:color w:val="FFFFFF"/>
-          <w:sz w:val="23"/>
-          <w:szCs w:val="23"/>
-          <w:lang w:eastAsia="en-ID"/>
-        </w:rPr>
-      </w:pPr>
-      <w:r>
-        <w:rPr>
-          <w:rFonts w:ascii="Fira Code" w:eastAsia="Times New Roman" w:hAnsi="Fira Code" w:cs="Fira Code"/>
-          <w:color w:val="FFFFFF"/>
-          <w:sz w:val="23"/>
-          <w:szCs w:val="23"/>
-          <w:lang w:eastAsia="en-ID"/>
-        </w:rPr>
-        <w:lastRenderedPageBreak/>
-        <w:t xml:space="preserve">    </w:t>
-      </w:r>
-      <w:r>
-        <w:rPr>
-          <w:rFonts w:ascii="Fira Code" w:eastAsia="Times New Roman" w:hAnsi="Fira Code" w:cs="Fira Code"/>
-          <w:color w:val="B4A8C8"/>
-          <w:sz w:val="23"/>
-          <w:szCs w:val="23"/>
-          <w:lang w:eastAsia="en-ID"/>
-        </w:rPr>
-        <w:t>}</w:t>
-      </w:r>
-    </w:p>
-    <w:p>
-      <w:pPr>
-        <w:shd w:val="clear" w:color="auto" w:fill="27212E"/>
-        <w:spacing w:after="0" w:line="300" w:lineRule="atLeast"/>
-        <w:rPr>
-          <w:rFonts w:ascii="Fira Code" w:eastAsia="Times New Roman" w:hAnsi="Fira Code" w:cs="Fira Code"/>
-          <w:color w:val="FFFFFF"/>
-          <w:sz w:val="23"/>
-          <w:szCs w:val="23"/>
-          <w:lang w:eastAsia="en-ID"/>
-        </w:rPr>
-      </w:pPr>
-    </w:p>
-    <w:p>
-      <w:pPr>
-        <w:shd w:val="clear" w:color="auto" w:fill="27212E"/>
-        <w:spacing w:after="0" w:line="300" w:lineRule="atLeast"/>
-        <w:rPr>
-          <w:rFonts w:ascii="Fira Code" w:eastAsia="Times New Roman" w:hAnsi="Fira Code" w:cs="Fira Code"/>
-          <w:color w:val="FFFFFF"/>
-          <w:sz w:val="23"/>
-          <w:szCs w:val="23"/>
-          <w:lang w:eastAsia="en-ID"/>
-        </w:rPr>
-      </w:pPr>
-      <w:r>
-        <w:rPr>
-          <w:rFonts w:ascii="Fira Code" w:eastAsia="Times New Roman" w:hAnsi="Fira Code" w:cs="Fira Code"/>
-          <w:color w:val="FFFFFF"/>
-          <w:sz w:val="23"/>
-          <w:szCs w:val="23"/>
-          <w:lang w:eastAsia="en-ID"/>
-        </w:rPr>
-        <w:t xml:space="preserve">  </w:t>
-      </w:r>
-      <w:r>
-        <w:rPr>
-          <w:rFonts w:ascii="Fira Code" w:eastAsia="Times New Roman" w:hAnsi="Fira Code" w:cs="Fira Code"/>
-          <w:color w:val="B4A8C8"/>
-          <w:sz w:val="23"/>
-          <w:szCs w:val="23"/>
-          <w:lang w:eastAsia="en-ID"/>
-        </w:rPr>
-        <w:t>}</w:t>
-      </w:r>
-    </w:p>
-    <w:p>
-      <w:pPr>
-        <w:shd w:val="clear" w:color="auto" w:fill="27212E"/>
-        <w:spacing w:after="0" w:line="300" w:lineRule="atLeast"/>
-        <w:rPr>
-          <w:rFonts w:ascii="Fira Code" w:eastAsia="Times New Roman" w:hAnsi="Fira Code" w:cs="Fira Code"/>
-          <w:color w:val="FFFFFF"/>
-          <w:sz w:val="23"/>
-          <w:szCs w:val="23"/>
-          <w:lang w:eastAsia="en-ID"/>
-        </w:rPr>
-      </w:pPr>
-      <w:r>
-        <w:rPr>
-          <w:rFonts w:ascii="Fira Code" w:eastAsia="Times New Roman" w:hAnsi="Fira Code" w:cs="Fira Code"/>
-          <w:color w:val="B4A8C8"/>
-          <w:sz w:val="23"/>
-          <w:szCs w:val="23"/>
-          <w:lang w:eastAsia="en-ID"/>
-        </w:rPr>
-        <w:t>}</w:t>
-      </w:r>
-    </w:p>
-    <w:p>
-      <w:pPr>
-        <w:rPr>
-          <w:rFonts w:ascii="Times New Roman" w:hAnsi="Times New Roman" w:cs="Times New Roman"/>
-          <w:sz w:val="24"/>
-          <w:szCs w:val="24"/>
-        </w:rPr>
-      </w:pPr>
-      <w:r>
-        <w:rPr>
-          <w:rFonts w:ascii="Times New Roman" w:hAnsi="Times New Roman" w:cs="Times New Roman"/>
-          <w:sz w:val="24"/>
-          <w:szCs w:val="24"/>
-        </w:rPr>
-        <w:t xml:space="preserve">OUTPUT : </w:t>
+        <w:t>1. Jelaskan maksud dari statement break; pada baris ke-11 kode program percobaan 4 di</w:t>
+      </w:r>
+    </w:p>
+    <w:p>
+      <w:pPr>
+        <w:rPr>
+          <w:rFonts w:ascii="Times New Roman" w:hAnsi="Times New Roman" w:cs="Times New Roman"/>
+          <w:sz w:val="24"/>
+          <w:szCs w:val="24"/>
+        </w:rPr>
+      </w:pPr>
+      <w:r>
+        <w:rPr>
+          <w:rFonts w:ascii="Times New Roman" w:hAnsi="Times New Roman" w:cs="Times New Roman"/>
+          <w:sz w:val="24"/>
+          <w:szCs w:val="24"/>
+        </w:rPr>
+        <w:t>atas.</w:t>
+      </w:r>
+    </w:p>
+    <w:p>
+      <w:pPr>
+        <w:rPr>
+          <w:rFonts w:ascii="Times New Roman" w:hAnsi="Times New Roman" w:cs="Times New Roman"/>
+          <w:sz w:val="24"/>
+          <w:szCs w:val="24"/>
+        </w:rPr>
+      </w:pPr>
+      <w:r>
+        <w:rPr>
+          <w:rFonts w:ascii="Times New Roman" w:hAnsi="Times New Roman" w:cs="Times New Roman"/>
+          <w:sz w:val="24"/>
+          <w:szCs w:val="24"/>
+        </w:rPr>
+        <w:t>2. Modifikasi kode program pada percobaan 4 di atas sehingga program dapat menerima</w:t>
+      </w:r>
+    </w:p>
+    <w:p>
+      <w:pPr>
+        <w:rPr>
+          <w:rFonts w:ascii="Times New Roman" w:hAnsi="Times New Roman" w:cs="Times New Roman"/>
+          <w:sz w:val="24"/>
+          <w:szCs w:val="24"/>
+        </w:rPr>
+      </w:pPr>
+      <w:r>
+        <w:rPr>
+          <w:rFonts w:ascii="Times New Roman" w:hAnsi="Times New Roman" w:cs="Times New Roman"/>
+          <w:sz w:val="24"/>
+          <w:szCs w:val="24"/>
+        </w:rPr>
+        <w:t>input berupa banyaknya elemen array, isi array, dan key yang ingin dicari. Lalu cetak ke</w:t>
+      </w:r>
+    </w:p>
+    <w:p>
+      <w:pPr>
+        <w:rPr>
+          <w:rFonts w:ascii="Times New Roman" w:hAnsi="Times New Roman" w:cs="Times New Roman"/>
+          <w:sz w:val="24"/>
+          <w:szCs w:val="24"/>
+        </w:rPr>
+      </w:pPr>
+      <w:r>
+        <w:rPr>
+          <w:rFonts w:ascii="Times New Roman" w:hAnsi="Times New Roman" w:cs="Times New Roman"/>
+          <w:sz w:val="24"/>
+          <w:szCs w:val="24"/>
+        </w:rPr>
+        <w:t>layar indeks posisi elemen dari key yang dicari. Contoh hasil program:</w:t>
       </w:r>
     </w:p>
     <w:p>
@@ -13231,10 +10838,10 @@
           <w:szCs w:val="24"/>
         </w:rPr>
         <w:drawing>
-          <wp:inline distT="0" distB="0" distL="0" distR="0" wp14:anchorId="305ABDC2" wp14:editId="242E88A8">
-            <wp:extent cx="4105848" cy="1686160"/>
-            <wp:effectExtent l="0" t="0" r="9525" b="9525"/>
-            <wp:docPr id="20" name="Picture 20"/>
+          <wp:inline distT="0" distB="0" distL="0" distR="0" wp14:anchorId="2F7DF582" wp14:editId="0E4051A6">
+            <wp:extent cx="3238952" cy="1857634"/>
+            <wp:effectExtent l="0" t="0" r="0" b="9525"/>
+            <wp:docPr id="24" name="Picture 24"/>
             <wp:cNvGraphicFramePr>
               <a:graphicFrameLocks xmlns:a="http://schemas.openxmlformats.org/drawingml/2006/main" noChangeAspect="1"/>
             </wp:cNvGraphicFramePr>
@@ -13254,7 +10861,7 @@
                   <pic:spPr>
                     <a:xfrm>
                       <a:off x="0" y="0"/>
-                      <a:ext cx="4105848" cy="1686160"/>
+                      <a:ext cx="3238952" cy="1857634"/>
                     </a:xfrm>
                     <a:prstGeom prst="rect">
                       <a:avLst/>
@@ -13281,35 +10888,63 @@
           <w:sz w:val="24"/>
           <w:szCs w:val="24"/>
         </w:rPr>
-        <w:t>2. Push dan commit kode program ke github</w:t>
-      </w:r>
-    </w:p>
-    <w:p>
-      <w:pPr>
-        <w:rPr>
-          <w:rFonts w:ascii="Times New Roman" w:hAnsi="Times New Roman" w:cs="Times New Roman"/>
-          <w:sz w:val="24"/>
-          <w:szCs w:val="24"/>
-        </w:rPr>
-      </w:pPr>
-    </w:p>
-    <w:p>
-      <w:pPr>
-        <w:rPr>
-          <w:rFonts w:ascii="Times New Roman" w:hAnsi="Times New Roman" w:cs="Times New Roman"/>
-          <w:sz w:val="24"/>
-          <w:szCs w:val="24"/>
-        </w:rPr>
-      </w:pPr>
-      <w:r>
-        <w:rPr>
-          <w:noProof/>
-        </w:rPr>
+        <w:t>3. Modifikasi program pada percobaan 4 di atas, sehingga program akan memberikan pesan</w:t>
+      </w:r>
+    </w:p>
+    <w:p>
+      <w:pPr>
+        <w:rPr>
+          <w:rFonts w:ascii="Times New Roman" w:hAnsi="Times New Roman" w:cs="Times New Roman"/>
+          <w:sz w:val="24"/>
+          <w:szCs w:val="24"/>
+        </w:rPr>
+      </w:pPr>
+      <w:r>
+        <w:rPr>
+          <w:rFonts w:ascii="Times New Roman" w:hAnsi="Times New Roman" w:cs="Times New Roman"/>
+          <w:sz w:val="24"/>
+          <w:szCs w:val="24"/>
+        </w:rPr>
+        <w:t>"key tidak ditemukan" jika key tidak ada di dalam array. Contoh tampilan program</w:t>
+      </w:r>
+    </w:p>
+    <w:p>
+      <w:pPr>
+        <w:rPr>
+          <w:rFonts w:ascii="Times New Roman" w:hAnsi="Times New Roman" w:cs="Times New Roman"/>
+          <w:sz w:val="24"/>
+          <w:szCs w:val="24"/>
+        </w:rPr>
+      </w:pPr>
+      <w:r>
+        <w:rPr>
+          <w:rFonts w:ascii="Times New Roman" w:hAnsi="Times New Roman" w:cs="Times New Roman"/>
+          <w:sz w:val="24"/>
+          <w:szCs w:val="24"/>
+        </w:rPr>
+        <w:t>sebagai berikut:</w:t>
+      </w:r>
+    </w:p>
+    <w:p>
+      <w:pPr>
+        <w:rPr>
+          <w:rFonts w:ascii="Times New Roman" w:hAnsi="Times New Roman" w:cs="Times New Roman"/>
+          <w:sz w:val="24"/>
+          <w:szCs w:val="24"/>
+        </w:rPr>
+      </w:pPr>
+      <w:r>
+        <w:rPr>
+          <w:rFonts w:ascii="Times New Roman" w:hAnsi="Times New Roman" w:cs="Times New Roman"/>
+          <w:sz w:val="24"/>
+          <w:szCs w:val="24"/>
+        </w:rPr>
+        <w:lastRenderedPageBreak/>
         <w:drawing>
-          <wp:inline distT="0" distB="0" distL="0" distR="0" wp14:anchorId="14AE17B2" wp14:editId="3FB0812A">
-            <wp:extent cx="5731510" cy="3222625"/>
-            <wp:effectExtent l="0" t="0" r="2540" b="0"/>
-            <wp:docPr id="16" name="Picture 16"/>
+          <wp:inline distT="0" distB="0" distL="0" distR="0" wp14:anchorId="71D10616" wp14:editId="7AE376AB">
+            <wp:extent cx="3429479" cy="1590897"/>
+            <wp:effectExtent l="0" t="0" r="0" b="9525"/>
+            <wp:docPr id="25" name="Picture 25"/>
             <wp:cNvGraphicFramePr>
               <a:graphicFrameLocks xmlns:a="http://schemas.openxmlformats.org/drawingml/2006/main" noChangeAspect="1"/>
             </wp:cNvGraphicFramePr>
@@ -13329,7 +10964,7 @@
                   <pic:spPr>
                     <a:xfrm>
                       <a:off x="0" y="0"/>
-                      <a:ext cx="5731510" cy="3222625"/>
+                      <a:ext cx="3429479" cy="1590897"/>
                     </a:xfrm>
                     <a:prstGeom prst="rect">
                       <a:avLst/>
@@ -13350,6 +10985,23 @@
           <w:szCs w:val="24"/>
         </w:rPr>
       </w:pPr>
+      <w:r>
+        <w:rPr>
+          <w:rFonts w:ascii="Times New Roman" w:hAnsi="Times New Roman" w:cs="Times New Roman"/>
+          <w:sz w:val="24"/>
+          <w:szCs w:val="24"/>
+        </w:rPr>
+        <w:t>4. Push dan commit kode program ke github.</w:t>
+      </w:r>
+    </w:p>
+    <w:p>
+      <w:pPr>
+        <w:rPr>
+          <w:rFonts w:ascii="Times New Roman" w:hAnsi="Times New Roman" w:cs="Times New Roman"/>
+          <w:sz w:val="24"/>
+          <w:szCs w:val="24"/>
+        </w:rPr>
+      </w:pPr>
     </w:p>
     <w:p>
       <w:pPr>
@@ -13461,7 +11113,6 @@
           <w:sz w:val="24"/>
           <w:szCs w:val="24"/>
         </w:rPr>
-        <w:lastRenderedPageBreak/>
         <w:t>− Output: Nilai tertinggi, nilai terendah, nilai rata-rata</w:t>
       </w:r>
     </w:p>
@@ -15601,6 +13252,7 @@
           <w:szCs w:val="23"/>
           <w:lang w:eastAsia="en-ID"/>
         </w:rPr>
+        <w:lastRenderedPageBreak/>
         <w:t xml:space="preserve">    </w:t>
       </w:r>
       <w:r>
@@ -17496,6 +15148,7 @@
           <w:sz w:val="24"/>
           <w:szCs w:val="24"/>
         </w:rPr>
+        <w:lastRenderedPageBreak/>
         <w:t>Jawab : -</w:t>
       </w:r>
     </w:p>

</xml_diff>